<commit_message>
chore:header/sidebar - mainloaut-fix - icons
 #Automated add new resumes and build
</commit_message>
<xml_diff>
--- a/src/generate-resume-files-by-workflow/cv.docx
+++ b/src/generate-resume-files-by-workflow/cv.docx
@@ -13,20 +13,19 @@
         <w:t xml:space="preserve"> </w:t>
       </w:r>
       <w:r>
-        <w:t xml:space="preserve">Huaylla</w:t>
-      </w:r>
-    </w:p>
-    <w:bookmarkStart w:id="43" w:name="resume"/>
+        <w:t xml:space="preserve">H</w:t>
+      </w:r>
+    </w:p>
+    <w:bookmarkStart w:id="38" w:name="resume"/>
     <w:bookmarkStart w:id="24" w:name="basics"/>
+    <w:bookmarkStart w:id="23" w:name="freddy-h"/>
     <w:p>
       <w:pPr>
         <w:pStyle w:val="Heading1"/>
       </w:pPr>
-      <w:bookmarkStart w:id="20" w:name="freddy-huaylla"/>
-      <w:r>
-        <w:t xml:space="preserve">Freddy Huaylla</w:t>
-      </w:r>
-      <w:bookmarkEnd w:id="20"/>
+      <w:r>
+        <w:t xml:space="preserve">Freddy H</w:t>
+      </w:r>
     </w:p>
     <w:p>
       <w:pPr>
@@ -35,7 +34,7 @@
       <w:r>
         <w:t xml:space="preserve">Fullstack Developer | JavaScript/TypeScript | Flutter</w:t>
       </w:r>
-      <w:hyperlink r:id="rId21">
+      <w:hyperlink r:id="rId20">
         <w:r>
           <w:rPr>
             <w:rStyle w:val="Hyperlink"/>
@@ -55,7 +54,7 @@
       <w:r>
         <w:t xml:space="preserve"> </w:t>
       </w:r>
-      <w:hyperlink r:id="rId22">
+      <w:hyperlink r:id="rId21">
         <w:r>
           <w:rPr>
             <w:rStyle w:val="Hyperlink"/>
@@ -64,15 +63,14 @@
         </w:r>
       </w:hyperlink>
     </w:p>
+    <w:bookmarkStart w:id="22" w:name="summary"/>
     <w:p>
       <w:pPr>
         <w:pStyle w:val="Heading2"/>
       </w:pPr>
-      <w:bookmarkStart w:id="23" w:name="summary"/>
       <w:r>
         <w:t xml:space="preserve">Summary</w:t>
       </w:r>
-      <w:bookmarkEnd w:id="23"/>
     </w:p>
     <w:p>
       <w:pPr>
@@ -82,17 +80,17 @@
         <w:t xml:space="preserve">Desarrollador Fullstack con 3 años de experiencia especializado en tecnologías JavaScript (React, Next.js, Nest.js) y Flutter. Me destaco por priorizar la usabilidad, la optimización del rendimiento y el desarrollo de interfaces. He integrado soluciones de IA generativa utilizando LangChain y participado en proyectos como ERP multiplataforma en tiempo real, software SAAS de alto rendimiento y prácticas esenciales de DevOps. Mi metodología incluye pruebas unitarias, integración continua con GitHub Actions y colaboración en equipos multidisciplinarios. Busco aplicar mi experiencia técnica en proyectos ambiciosos, seguir creciendo profesionalmente y aportar soluciones orientadas al usuario y al cliente</w:t>
       </w:r>
     </w:p>
+    <w:bookmarkEnd w:id="22"/>
+    <w:bookmarkEnd w:id="23"/>
     <w:bookmarkEnd w:id="24"/>
-    <w:bookmarkStart w:id="26" w:name="skills"/>
+    <w:bookmarkStart w:id="25" w:name="skills"/>
     <w:p>
       <w:pPr>
         <w:pStyle w:val="Heading2"/>
       </w:pPr>
-      <w:bookmarkStart w:id="25" w:name="skills"/>
       <w:r>
         <w:t xml:space="preserve">Skills</w:t>
       </w:r>
-      <w:bookmarkEnd w:id="25"/>
     </w:p>
     <w:p>
       <w:pPr>
@@ -104,6 +102,7 @@
       </w:pPr>
       <w:r>
         <w:rPr>
+          <w:bCs/>
           <w:b/>
         </w:rPr>
         <w:t xml:space="preserve">Frontend Development</w:t>
@@ -122,6 +121,7 @@
       </w:pPr>
       <w:r>
         <w:rPr>
+          <w:bCs/>
           <w:b/>
         </w:rPr>
         <w:t xml:space="preserve">Backend/API Development</w:t>
@@ -140,6 +140,7 @@
       </w:pPr>
       <w:r>
         <w:rPr>
+          <w:bCs/>
           <w:b/>
         </w:rPr>
         <w:t xml:space="preserve">Mobile Development</w:t>
@@ -158,6 +159,7 @@
       </w:pPr>
       <w:r>
         <w:rPr>
+          <w:bCs/>
           <w:b/>
         </w:rPr>
         <w:t xml:space="preserve">Database &amp; Auth</w:t>
@@ -176,6 +178,7 @@
       </w:pPr>
       <w:r>
         <w:rPr>
+          <w:bCs/>
           <w:b/>
         </w:rPr>
         <w:t xml:space="preserve">Development Tools</w:t>
@@ -194,6 +197,7 @@
       </w:pPr>
       <w:r>
         <w:rPr>
+          <w:bCs/>
           <w:b/>
         </w:rPr>
         <w:t xml:space="preserve">CMS &amp; Legacy Systems</w:t>
@@ -212,6 +216,7 @@
       </w:pPr>
       <w:r>
         <w:rPr>
+          <w:bCs/>
           <w:b/>
         </w:rPr>
         <w:t xml:space="preserve">Methodologies</w:t>
@@ -220,88 +225,344 @@
         <w:t xml:space="preserve">: Agile/Scrum, JIRA, TDD, Microservices, Code Refactoring</w:t>
       </w:r>
     </w:p>
+    <w:bookmarkEnd w:id="25"/>
+    <w:bookmarkStart w:id="27" w:name="work"/>
+    <w:bookmarkStart w:id="26" w:name="work-experience"/>
+    <w:p>
+      <w:pPr>
+        <w:pStyle w:val="Heading2"/>
+      </w:pPr>
+      <w:r>
+        <w:t xml:space="preserve">Work Experience</w:t>
+      </w:r>
+    </w:p>
+    <w:p>
+      <w:pPr>
+        <w:pStyle w:val="FirstParagraph"/>
+      </w:pPr>
+      <w:r>
+        <w:t xml:space="preserve">JyL LTDA.</w:t>
+      </w:r>
+    </w:p>
+    <w:p>
+      <w:pPr>
+        <w:pStyle w:val="BodyText"/>
+      </w:pPr>
+      <w:r>
+        <w:t xml:space="preserve">Fullstack Developer</w:t>
+      </w:r>
+    </w:p>
+    <w:p>
+      <w:pPr>
+        <w:pStyle w:val="BodyText"/>
+      </w:pPr>
+      <w:r>
+        <w:t xml:space="preserve">Apr 2024 — Dec 2024</w:t>
+      </w:r>
+    </w:p>
+    <w:p>
+      <w:pPr>
+        <w:numPr>
+          <w:ilvl w:val="0"/>
+          <w:numId w:val="1002"/>
+        </w:numPr>
+        <w:pStyle w:val="Compact"/>
+      </w:pPr>
+      <w:r>
+        <w:t xml:space="preserve">Desarrollo de aplicaciones multiplataforma con Flutter, asegurando una experiencia de usuario consistente y de alto rendimiento.</w:t>
+      </w:r>
+    </w:p>
+    <w:p>
+      <w:pPr>
+        <w:numPr>
+          <w:ilvl w:val="0"/>
+          <w:numId w:val="1002"/>
+        </w:numPr>
+        <w:pStyle w:val="Compact"/>
+      </w:pPr>
+      <w:r>
+        <w:t xml:space="preserve">Implementación de WebSockets para la visualización de información en tiempo real, soportando múltiples conexiones simultáneas.</w:t>
+      </w:r>
+    </w:p>
+    <w:p>
+      <w:pPr>
+        <w:numPr>
+          <w:ilvl w:val="0"/>
+          <w:numId w:val="1002"/>
+        </w:numPr>
+        <w:pStyle w:val="Compact"/>
+      </w:pPr>
+      <w:r>
+        <w:t xml:space="preserve">Diseño y optimización de APIs GraphQL respaldadas por PostgreSQL.</w:t>
+      </w:r>
+    </w:p>
+    <w:p>
+      <w:pPr>
+        <w:numPr>
+          <w:ilvl w:val="0"/>
+          <w:numId w:val="1002"/>
+        </w:numPr>
+        <w:pStyle w:val="Compact"/>
+      </w:pPr>
+      <w:r>
+        <w:t xml:space="preserve">Automatización de pipelines CI/CD con GitHub Actions, logrando alta cobertura en pruebas y despliegues ágiles.</w:t>
+      </w:r>
+    </w:p>
+    <w:p>
+      <w:pPr>
+        <w:pStyle w:val="FirstParagraph"/>
+      </w:pPr>
+      <w:r>
+        <w:t xml:space="preserve">Klog</w:t>
+      </w:r>
+    </w:p>
+    <w:p>
+      <w:pPr>
+        <w:pStyle w:val="BodyText"/>
+      </w:pPr>
+      <w:r>
+        <w:t xml:space="preserve">Support/Fullstack</w:t>
+      </w:r>
+    </w:p>
+    <w:p>
+      <w:pPr>
+        <w:pStyle w:val="BodyText"/>
+      </w:pPr>
+      <w:r>
+        <w:t xml:space="preserve">Feb 2021 — Mar 2024</w:t>
+      </w:r>
+    </w:p>
+    <w:p>
+      <w:pPr>
+        <w:numPr>
+          <w:ilvl w:val="0"/>
+          <w:numId w:val="1003"/>
+        </w:numPr>
+        <w:pStyle w:val="Compact"/>
+      </w:pPr>
+      <w:r>
+        <w:t xml:space="preserve">Desarrollo de interfaces con React 18 + Next.js 13 (App Router)</w:t>
+      </w:r>
+    </w:p>
+    <w:p>
+      <w:pPr>
+        <w:numPr>
+          <w:ilvl w:val="0"/>
+          <w:numId w:val="1003"/>
+        </w:numPr>
+        <w:pStyle w:val="Compact"/>
+      </w:pPr>
+      <w:r>
+        <w:t xml:space="preserve">Refactorización de class components a functional components con hooks</w:t>
+      </w:r>
+    </w:p>
+    <w:p>
+      <w:pPr>
+        <w:numPr>
+          <w:ilvl w:val="0"/>
+          <w:numId w:val="1003"/>
+        </w:numPr>
+        <w:pStyle w:val="Compact"/>
+      </w:pPr>
+      <w:r>
+        <w:t xml:space="preserve">Implementación de Apollo Client con optimistic UI y normalización de cache GraphQL</w:t>
+      </w:r>
+    </w:p>
+    <w:p>
+      <w:pPr>
+        <w:numPr>
+          <w:ilvl w:val="0"/>
+          <w:numId w:val="1003"/>
+        </w:numPr>
+        <w:pStyle w:val="Compact"/>
+      </w:pPr>
+      <w:r>
+        <w:t xml:space="preserve">Creación de componentes reutilizables usando Ant Design y Klog Design System interno</w:t>
+      </w:r>
+    </w:p>
+    <w:p>
+      <w:pPr>
+        <w:numPr>
+          <w:ilvl w:val="0"/>
+          <w:numId w:val="1003"/>
+        </w:numPr>
+        <w:pStyle w:val="Compact"/>
+      </w:pPr>
+      <w:r>
+        <w:t xml:space="preserve">Implementación de Conventional Commits con Husky hooks</w:t>
+      </w:r>
+    </w:p>
+    <w:p>
+      <w:pPr>
+        <w:numPr>
+          <w:ilvl w:val="0"/>
+          <w:numId w:val="1003"/>
+        </w:numPr>
+        <w:pStyle w:val="Compact"/>
+      </w:pPr>
+      <w:r>
+        <w:t xml:space="preserve">Gestión de estado global con Context API + useReducer</w:t>
+      </w:r>
+    </w:p>
+    <w:p>
+      <w:pPr>
+        <w:pStyle w:val="FirstParagraph"/>
+      </w:pPr>
+      <w:r>
+        <w:t xml:space="preserve">Tipddy</w:t>
+      </w:r>
+    </w:p>
+    <w:p>
+      <w:pPr>
+        <w:pStyle w:val="BodyText"/>
+      </w:pPr>
+      <w:r>
+        <w:t xml:space="preserve">FrontEnd Developer</w:t>
+      </w:r>
+    </w:p>
+    <w:p>
+      <w:pPr>
+        <w:pStyle w:val="BodyText"/>
+      </w:pPr>
+      <w:r>
+        <w:t xml:space="preserve">Jun 2020 — Jan 2021</w:t>
+      </w:r>
+    </w:p>
+    <w:p>
+      <w:pPr>
+        <w:numPr>
+          <w:ilvl w:val="0"/>
+          <w:numId w:val="1004"/>
+        </w:numPr>
+        <w:pStyle w:val="Compact"/>
+      </w:pPr>
+      <w:r>
+        <w:t xml:space="preserve">Personalización de módulos WordPress usando PHP para adaptarlos a requerimientos específicos</w:t>
+      </w:r>
+    </w:p>
+    <w:p>
+      <w:pPr>
+        <w:numPr>
+          <w:ilvl w:val="0"/>
+          <w:numId w:val="1004"/>
+        </w:numPr>
+        <w:pStyle w:val="Compact"/>
+      </w:pPr>
+      <w:r>
+        <w:t xml:space="preserve">Mejora de interfaces de usuario con CSS para clientes del sector farmacéutico</w:t>
+      </w:r>
+    </w:p>
+    <w:p>
+      <w:pPr>
+        <w:numPr>
+          <w:ilvl w:val="0"/>
+          <w:numId w:val="1004"/>
+        </w:numPr>
+        <w:pStyle w:val="Compact"/>
+      </w:pPr>
+      <w:r>
+        <w:t xml:space="preserve">Gestión e implementación de campañas publicitarias mediante desarrollo frontend</w:t>
+      </w:r>
+    </w:p>
+    <w:p>
+      <w:pPr>
+        <w:numPr>
+          <w:ilvl w:val="0"/>
+          <w:numId w:val="1004"/>
+        </w:numPr>
+        <w:pStyle w:val="Compact"/>
+      </w:pPr>
+      <w:r>
+        <w:t xml:space="preserve">Participación en proyectos con React y Angular para desarrollo de funcionalidades avanzadas</w:t>
+      </w:r>
+    </w:p>
+    <w:p>
+      <w:pPr>
+        <w:numPr>
+          <w:ilvl w:val="0"/>
+          <w:numId w:val="1004"/>
+        </w:numPr>
+        <w:pStyle w:val="Compact"/>
+      </w:pPr>
+      <w:r>
+        <w:t xml:space="preserve">Trabajo bajo metodologías ágiles utilizando JIRA para gestión de tareas</w:t>
+      </w:r>
+    </w:p>
+    <w:p>
+      <w:pPr>
+        <w:numPr>
+          <w:ilvl w:val="0"/>
+          <w:numId w:val="1004"/>
+        </w:numPr>
+        <w:pStyle w:val="Compact"/>
+      </w:pPr>
+      <w:r>
+        <w:t xml:space="preserve">Optimización de rendimiento frontend en sitios WordPress</w:t>
+      </w:r>
+    </w:p>
+    <w:p>
+      <w:pPr>
+        <w:numPr>
+          <w:ilvl w:val="0"/>
+          <w:numId w:val="1004"/>
+        </w:numPr>
+        <w:pStyle w:val="Compact"/>
+      </w:pPr>
+      <w:r>
+        <w:t xml:space="preserve">Colaboración con equipos multidisciplinarios para implementación de features</w:t>
+      </w:r>
+    </w:p>
     <w:bookmarkEnd w:id="26"/>
-    <w:bookmarkStart w:id="28" w:name="work"/>
+    <w:bookmarkEnd w:id="27"/>
+    <w:bookmarkStart w:id="28" w:name="education"/>
     <w:p>
       <w:pPr>
         <w:pStyle w:val="Heading2"/>
       </w:pPr>
-      <w:bookmarkStart w:id="27" w:name="work-experience"/>
-      <w:r>
-        <w:t xml:space="preserve">Work Experience</w:t>
-      </w:r>
-      <w:bookmarkEnd w:id="27"/>
+      <w:r>
+        <w:t xml:space="preserve">Education</w:t>
+      </w:r>
     </w:p>
     <w:p>
       <w:pPr>
         <w:pStyle w:val="FirstParagraph"/>
       </w:pPr>
       <w:r>
-        <w:t xml:space="preserve">JyL LTDA.</w:t>
-      </w:r>
-    </w:p>
-    <w:p>
-      <w:pPr>
-        <w:pStyle w:val="BodyText"/>
-      </w:pPr>
-      <w:r>
-        <w:t xml:space="preserve">Fullstack Developer</w:t>
-      </w:r>
-    </w:p>
-    <w:p>
-      <w:pPr>
-        <w:pStyle w:val="BodyText"/>
-      </w:pPr>
-      <w:r>
-        <w:t xml:space="preserve">Apr 2024 — Dec 2024</w:t>
-      </w:r>
-    </w:p>
-    <w:p>
-      <w:pPr>
-        <w:numPr>
-          <w:ilvl w:val="0"/>
-          <w:numId w:val="1002"/>
-        </w:numPr>
-        <w:pStyle w:val="Compact"/>
-      </w:pPr>
-      <w:r>
-        <w:t xml:space="preserve">Desarrollo de aplicaciones multiplataforma con Flutter, asegurando una experiencia de usuario consistente y de alto rendimiento.</w:t>
-      </w:r>
-    </w:p>
-    <w:p>
-      <w:pPr>
-        <w:numPr>
-          <w:ilvl w:val="0"/>
-          <w:numId w:val="1002"/>
-        </w:numPr>
-        <w:pStyle w:val="Compact"/>
-      </w:pPr>
-      <w:r>
-        <w:t xml:space="preserve">Implementación de WebSockets para la visualización de información en tiempo real, soportando múltiples conexiones simultáneas.</w:t>
-      </w:r>
-    </w:p>
-    <w:p>
-      <w:pPr>
-        <w:numPr>
-          <w:ilvl w:val="0"/>
-          <w:numId w:val="1002"/>
-        </w:numPr>
-        <w:pStyle w:val="Compact"/>
-      </w:pPr>
-      <w:r>
-        <w:t xml:space="preserve">Diseño y optimización de APIs GraphQL respaldadas por PostgreSQL.</w:t>
-      </w:r>
-    </w:p>
-    <w:p>
-      <w:pPr>
-        <w:numPr>
-          <w:ilvl w:val="0"/>
-          <w:numId w:val="1002"/>
-        </w:numPr>
-        <w:pStyle w:val="Compact"/>
-      </w:pPr>
-      <w:r>
-        <w:t xml:space="preserve">Automatización de pipelines CI/CD con GitHub Actions, logrando alta cobertura en pruebas y despliegues ágiles.</w:t>
+        <w:t xml:space="preserve">INACAP</w:t>
+      </w:r>
+    </w:p>
+    <w:p>
+      <w:pPr>
+        <w:pStyle w:val="BodyText"/>
+      </w:pPr>
+      <w:r>
+        <w:t xml:space="preserve">Técnico Superior</w:t>
+      </w:r>
+    </w:p>
+    <w:p>
+      <w:pPr>
+        <w:pStyle w:val="BodyText"/>
+      </w:pPr>
+      <w:r>
+        <w:t xml:space="preserve">Arica, CL</w:t>
+      </w:r>
+    </w:p>
+    <w:p>
+      <w:pPr>
+        <w:pStyle w:val="BodyText"/>
+      </w:pPr>
+      <w:r>
+        <w:t xml:space="preserve">Mar 2017 — Dec 2019</w:t>
+      </w:r>
+    </w:p>
+    <w:bookmarkEnd w:id="28"/>
+    <w:bookmarkStart w:id="34" w:name="profiles"/>
+    <w:p>
+      <w:pPr>
+        <w:pStyle w:val="Heading2"/>
+      </w:pPr>
+      <w:r>
+        <w:t xml:space="preserve">Profiles</w:t>
       </w:r>
     </w:p>
     <w:p>
@@ -309,266 +570,6 @@
         <w:pStyle w:val="FirstParagraph"/>
       </w:pPr>
       <w:r>
-        <w:t xml:space="preserve">Klog</w:t>
-      </w:r>
-    </w:p>
-    <w:p>
-      <w:pPr>
-        <w:pStyle w:val="BodyText"/>
-      </w:pPr>
-      <w:r>
-        <w:t xml:space="preserve">Support/Fullstack</w:t>
-      </w:r>
-    </w:p>
-    <w:p>
-      <w:pPr>
-        <w:pStyle w:val="BodyText"/>
-      </w:pPr>
-      <w:r>
-        <w:t xml:space="preserve">Feb 2021 — Mar 2024</w:t>
-      </w:r>
-    </w:p>
-    <w:p>
-      <w:pPr>
-        <w:numPr>
-          <w:ilvl w:val="0"/>
-          <w:numId w:val="1003"/>
-        </w:numPr>
-        <w:pStyle w:val="Compact"/>
-      </w:pPr>
-      <w:r>
-        <w:t xml:space="preserve">Desarrollo de interfaces con React 18 + Next.js 13 (App Router)</w:t>
-      </w:r>
-    </w:p>
-    <w:p>
-      <w:pPr>
-        <w:numPr>
-          <w:ilvl w:val="0"/>
-          <w:numId w:val="1003"/>
-        </w:numPr>
-        <w:pStyle w:val="Compact"/>
-      </w:pPr>
-      <w:r>
-        <w:t xml:space="preserve">Refactorización de class components a functional components con hooks</w:t>
-      </w:r>
-    </w:p>
-    <w:p>
-      <w:pPr>
-        <w:numPr>
-          <w:ilvl w:val="0"/>
-          <w:numId w:val="1003"/>
-        </w:numPr>
-        <w:pStyle w:val="Compact"/>
-      </w:pPr>
-      <w:r>
-        <w:t xml:space="preserve">Implementación de Apollo Client con optimistic UI y normalización de cache GraphQL</w:t>
-      </w:r>
-    </w:p>
-    <w:p>
-      <w:pPr>
-        <w:numPr>
-          <w:ilvl w:val="0"/>
-          <w:numId w:val="1003"/>
-        </w:numPr>
-        <w:pStyle w:val="Compact"/>
-      </w:pPr>
-      <w:r>
-        <w:t xml:space="preserve">Creación de componentes reutilizables usando Ant Design y Klog Design System interno</w:t>
-      </w:r>
-    </w:p>
-    <w:p>
-      <w:pPr>
-        <w:numPr>
-          <w:ilvl w:val="0"/>
-          <w:numId w:val="1003"/>
-        </w:numPr>
-        <w:pStyle w:val="Compact"/>
-      </w:pPr>
-      <w:r>
-        <w:t xml:space="preserve">Implementación de Conventional Commits con Husky hooks</w:t>
-      </w:r>
-    </w:p>
-    <w:p>
-      <w:pPr>
-        <w:numPr>
-          <w:ilvl w:val="0"/>
-          <w:numId w:val="1003"/>
-        </w:numPr>
-        <w:pStyle w:val="Compact"/>
-      </w:pPr>
-      <w:r>
-        <w:t xml:space="preserve">Gestión de estado global con Context API + useReducer</w:t>
-      </w:r>
-    </w:p>
-    <w:p>
-      <w:pPr>
-        <w:pStyle w:val="FirstParagraph"/>
-      </w:pPr>
-      <w:r>
-        <w:t xml:space="preserve">Tipddy</w:t>
-      </w:r>
-    </w:p>
-    <w:p>
-      <w:pPr>
-        <w:pStyle w:val="BodyText"/>
-      </w:pPr>
-      <w:r>
-        <w:t xml:space="preserve">FrontEnd Developer</w:t>
-      </w:r>
-    </w:p>
-    <w:p>
-      <w:pPr>
-        <w:pStyle w:val="BodyText"/>
-      </w:pPr>
-      <w:r>
-        <w:t xml:space="preserve">Jun 2020 — Jan 2021</w:t>
-      </w:r>
-    </w:p>
-    <w:p>
-      <w:pPr>
-        <w:numPr>
-          <w:ilvl w:val="0"/>
-          <w:numId w:val="1004"/>
-        </w:numPr>
-        <w:pStyle w:val="Compact"/>
-      </w:pPr>
-      <w:r>
-        <w:t xml:space="preserve">Personalización de módulos WordPress usando PHP para adaptarlos a requerimientos específicos</w:t>
-      </w:r>
-    </w:p>
-    <w:p>
-      <w:pPr>
-        <w:numPr>
-          <w:ilvl w:val="0"/>
-          <w:numId w:val="1004"/>
-        </w:numPr>
-        <w:pStyle w:val="Compact"/>
-      </w:pPr>
-      <w:r>
-        <w:t xml:space="preserve">Mejora de interfaces de usuario con CSS para clientes del sector farmacéutico</w:t>
-      </w:r>
-    </w:p>
-    <w:p>
-      <w:pPr>
-        <w:numPr>
-          <w:ilvl w:val="0"/>
-          <w:numId w:val="1004"/>
-        </w:numPr>
-        <w:pStyle w:val="Compact"/>
-      </w:pPr>
-      <w:r>
-        <w:t xml:space="preserve">Gestión e implementación de campañas publicitarias mediante desarrollo frontend</w:t>
-      </w:r>
-    </w:p>
-    <w:p>
-      <w:pPr>
-        <w:numPr>
-          <w:ilvl w:val="0"/>
-          <w:numId w:val="1004"/>
-        </w:numPr>
-        <w:pStyle w:val="Compact"/>
-      </w:pPr>
-      <w:r>
-        <w:t xml:space="preserve">Participación en proyectos con React y Angular para desarrollo de funcionalidades avanzadas</w:t>
-      </w:r>
-    </w:p>
-    <w:p>
-      <w:pPr>
-        <w:numPr>
-          <w:ilvl w:val="0"/>
-          <w:numId w:val="1004"/>
-        </w:numPr>
-        <w:pStyle w:val="Compact"/>
-      </w:pPr>
-      <w:r>
-        <w:t xml:space="preserve">Trabajo bajo metodologías ágiles utilizando JIRA para gestión de tareas</w:t>
-      </w:r>
-    </w:p>
-    <w:p>
-      <w:pPr>
-        <w:numPr>
-          <w:ilvl w:val="0"/>
-          <w:numId w:val="1004"/>
-        </w:numPr>
-        <w:pStyle w:val="Compact"/>
-      </w:pPr>
-      <w:r>
-        <w:t xml:space="preserve">Optimización de rendimiento frontend en sitios WordPress</w:t>
-      </w:r>
-    </w:p>
-    <w:p>
-      <w:pPr>
-        <w:numPr>
-          <w:ilvl w:val="0"/>
-          <w:numId w:val="1004"/>
-        </w:numPr>
-        <w:pStyle w:val="Compact"/>
-      </w:pPr>
-      <w:r>
-        <w:t xml:space="preserve">Colaboración con equipos multidisciplinarios para implementación de features</w:t>
-      </w:r>
-    </w:p>
-    <w:bookmarkEnd w:id="28"/>
-    <w:bookmarkStart w:id="30" w:name="education"/>
-    <w:p>
-      <w:pPr>
-        <w:pStyle w:val="Heading2"/>
-      </w:pPr>
-      <w:bookmarkStart w:id="29" w:name="education"/>
-      <w:r>
-        <w:t xml:space="preserve">Education</w:t>
-      </w:r>
-      <w:bookmarkEnd w:id="29"/>
-    </w:p>
-    <w:p>
-      <w:pPr>
-        <w:pStyle w:val="FirstParagraph"/>
-      </w:pPr>
-      <w:r>
-        <w:t xml:space="preserve">INACAP</w:t>
-      </w:r>
-    </w:p>
-    <w:p>
-      <w:pPr>
-        <w:pStyle w:val="BodyText"/>
-      </w:pPr>
-      <w:r>
-        <w:t xml:space="preserve">Técnico Superior</w:t>
-      </w:r>
-    </w:p>
-    <w:p>
-      <w:pPr>
-        <w:pStyle w:val="BodyText"/>
-      </w:pPr>
-      <w:r>
-        <w:t xml:space="preserve">Arica, CL</w:t>
-      </w:r>
-    </w:p>
-    <w:p>
-      <w:pPr>
-        <w:pStyle w:val="BodyText"/>
-      </w:pPr>
-      <w:r>
-        <w:t xml:space="preserve">Mar 2017 — Dec 2019</w:t>
-      </w:r>
-    </w:p>
-    <w:bookmarkEnd w:id="30"/>
-    <w:bookmarkStart w:id="37" w:name="profiles"/>
-    <w:p>
-      <w:pPr>
-        <w:pStyle w:val="Heading2"/>
-      </w:pPr>
-      <w:bookmarkStart w:id="31" w:name="profiles"/>
-      <w:r>
-        <w:t xml:space="preserve">Profiles</w:t>
-      </w:r>
-      <w:bookmarkEnd w:id="31"/>
-    </w:p>
-    <w:p>
-      <w:pPr>
-        <w:pStyle w:val="FirstParagraph"/>
-      </w:pPr>
-      <w:r>
         <w:t xml:space="preserve">LinkedIn</w:t>
       </w:r>
     </w:p>
@@ -584,8 +585,8 @@
       <w:pPr>
         <w:pStyle w:val="BodyText"/>
       </w:pPr>
-      <w:hyperlink r:id="rId32"/>
-      <w:hyperlink r:id="rId32">
+      <w:hyperlink r:id="rId29"/>
+      <w:hyperlink r:id="rId29">
         <w:r>
           <w:rPr>
             <w:rStyle w:val="Hyperlink"/>
@@ -614,8 +615,8 @@
       <w:pPr>
         <w:pStyle w:val="BodyText"/>
       </w:pPr>
-      <w:hyperlink r:id="rId33"/>
-      <w:hyperlink r:id="rId33">
+      <w:hyperlink r:id="rId30"/>
+      <w:hyperlink r:id="rId30">
         <w:r>
           <w:rPr>
             <w:rStyle w:val="Hyperlink"/>
@@ -644,8 +645,8 @@
       <w:pPr>
         <w:pStyle w:val="BodyText"/>
       </w:pPr>
-      <w:hyperlink r:id="rId34"/>
-      <w:hyperlink r:id="rId34">
+      <w:hyperlink r:id="rId31"/>
+      <w:hyperlink r:id="rId31">
         <w:r>
           <w:rPr>
             <w:rStyle w:val="Hyperlink"/>
@@ -674,8 +675,8 @@
       <w:pPr>
         <w:pStyle w:val="BodyText"/>
       </w:pPr>
-      <w:hyperlink r:id="rId35"/>
-      <w:hyperlink r:id="rId35">
+      <w:hyperlink r:id="rId32"/>
+      <w:hyperlink r:id="rId32">
         <w:r>
           <w:rPr>
             <w:rStyle w:val="Hyperlink"/>
@@ -704,8 +705,8 @@
       <w:pPr>
         <w:pStyle w:val="BodyText"/>
       </w:pPr>
-      <w:hyperlink r:id="rId36"/>
-      <w:hyperlink r:id="rId36">
+      <w:hyperlink r:id="rId33"/>
+      <w:hyperlink r:id="rId33">
         <w:r>
           <w:rPr>
             <w:rStyle w:val="Hyperlink"/>
@@ -714,17 +715,15 @@
         </w:r>
       </w:hyperlink>
     </w:p>
-    <w:bookmarkEnd w:id="37"/>
-    <w:bookmarkStart w:id="39" w:name="certifications"/>
+    <w:bookmarkEnd w:id="34"/>
+    <w:bookmarkStart w:id="35" w:name="certifications"/>
     <w:p>
       <w:pPr>
         <w:pStyle w:val="Heading2"/>
       </w:pPr>
-      <w:bookmarkStart w:id="38" w:name="certifications"/>
       <w:r>
         <w:t xml:space="preserve">Certifications</w:t>
       </w:r>
-      <w:bookmarkEnd w:id="38"/>
     </w:p>
     <w:p>
       <w:pPr>
@@ -736,6 +735,7 @@
       </w:pPr>
       <w:r>
         <w:rPr>
+          <w:bCs/>
           <w:b/>
         </w:rPr>
         <w:t xml:space="preserve">Curso de ECMAScript 6+</w:t>
@@ -757,6 +757,7 @@
       </w:pPr>
       <w:r>
         <w:rPr>
+          <w:bCs/>
           <w:b/>
         </w:rPr>
         <w:t xml:space="preserve">JavaScript avanzado: Expresiones regulares</w:t>
@@ -778,6 +779,7 @@
       </w:pPr>
       <w:r>
         <w:rPr>
+          <w:bCs/>
           <w:b/>
         </w:rPr>
         <w:t xml:space="preserve">Node.js esencial</w:t>
@@ -799,6 +801,7 @@
       </w:pPr>
       <w:r>
         <w:rPr>
+          <w:bCs/>
           <w:b/>
         </w:rPr>
         <w:t xml:space="preserve">JavaScript avanzado: Buenas prácticas</w:t>
@@ -820,6 +823,7 @@
       </w:pPr>
       <w:r>
         <w:rPr>
+          <w:bCs/>
           <w:b/>
         </w:rPr>
         <w:t xml:space="preserve">Fundamentos de big data</w:t>
@@ -841,6 +845,7 @@
       </w:pPr>
       <w:r>
         <w:rPr>
+          <w:bCs/>
           <w:b/>
         </w:rPr>
         <w:t xml:space="preserve">Fundamentos de big data: Técnicas y conceptos</w:t>
@@ -862,6 +867,7 @@
       </w:pPr>
       <w:r>
         <w:rPr>
+          <w:bCs/>
           <w:b/>
         </w:rPr>
         <w:t xml:space="preserve">Desarrollo de Apps</w:t>
@@ -883,6 +889,7 @@
       </w:pPr>
       <w:r>
         <w:rPr>
+          <w:bCs/>
           <w:b/>
         </w:rPr>
         <w:t xml:space="preserve">Cloud Computing</w:t>
@@ -894,17 +901,15 @@
         <w:t xml:space="preserve">: Google Actívate</w:t>
       </w:r>
     </w:p>
-    <w:bookmarkEnd w:id="39"/>
-    <w:bookmarkStart w:id="42" w:name="projects"/>
+    <w:bookmarkEnd w:id="35"/>
+    <w:bookmarkStart w:id="37" w:name="projects"/>
     <w:p>
       <w:pPr>
         <w:pStyle w:val="Heading2"/>
       </w:pPr>
-      <w:bookmarkStart w:id="40" w:name="projects"/>
       <w:r>
         <w:t xml:space="preserve">Projects</w:t>
       </w:r>
-      <w:bookmarkEnd w:id="40"/>
     </w:p>
     <w:p>
       <w:pPr>
@@ -937,7 +942,7 @@
       <w:r>
         <w:t xml:space="preserve">[</w:t>
       </w:r>
-      <w:hyperlink r:id="rId41">
+      <w:hyperlink r:id="rId36">
         <w:r>
           <w:rPr>
             <w:rStyle w:val="Hyperlink"/>
@@ -949,8 +954,8 @@
         <w:t xml:space="preserve">]</w:t>
       </w:r>
     </w:p>
-    <w:bookmarkEnd w:id="42"/>
-    <w:bookmarkEnd w:id="43"/>
+    <w:bookmarkEnd w:id="37"/>
+    <w:bookmarkEnd w:id="38"/>
     <w:sectPr/>
   </w:body>
 </w:document>
@@ -982,17 +987,14 @@
 <file path=word/numbering.xml><?xml version="1.0" encoding="utf-8"?>
 <w:numbering xmlns:w="http://schemas.openxmlformats.org/wordprocessingml/2006/main">
   <w:abstractNum w:abstractNumId="990">
-    <w:nsid w:val="2c1ae401"/>
+    <w:nsid w:val="A990"/>
     <w:multiLevelType w:val="multilevel"/>
     <w:lvl w:ilvl="0">
       <w:numFmt w:val="bullet"/>
       <w:lvlText w:val=" "/>
       <w:lvlJc w:val="left"/>
       <w:pPr>
-        <w:tabs>
-          <w:tab w:val="num" w:pos="0"/>
-        </w:tabs>
-        <w:ind w:left="480" w:hanging="480"/>
+        <w:ind w:left="720" w:hanging="480"/>
       </w:pPr>
     </w:lvl>
     <w:lvl w:ilvl="1">
@@ -1000,10 +1002,7 @@
       <w:lvlText w:val=" "/>
       <w:lvlJc w:val="left"/>
       <w:pPr>
-        <w:tabs>
-          <w:tab w:val="num" w:pos="720"/>
-        </w:tabs>
-        <w:ind w:left="1200" w:hanging="480"/>
+        <w:ind w:left="1440" w:hanging="480"/>
       </w:pPr>
     </w:lvl>
     <w:lvl w:ilvl="2">
@@ -1011,10 +1010,7 @@
       <w:lvlText w:val=" "/>
       <w:lvlJc w:val="left"/>
       <w:pPr>
-        <w:tabs>
-          <w:tab w:val="num" w:pos="1440"/>
-        </w:tabs>
-        <w:ind w:left="1920" w:hanging="480"/>
+        <w:ind w:left="2160" w:hanging="480"/>
       </w:pPr>
     </w:lvl>
     <w:lvl w:ilvl="3">
@@ -1022,10 +1018,7 @@
       <w:lvlText w:val=" "/>
       <w:lvlJc w:val="left"/>
       <w:pPr>
-        <w:tabs>
-          <w:tab w:val="num" w:pos="2160"/>
-        </w:tabs>
-        <w:ind w:left="2640" w:hanging="480"/>
+        <w:ind w:left="2880" w:hanging="480"/>
       </w:pPr>
     </w:lvl>
     <w:lvl w:ilvl="4">
@@ -1033,10 +1026,7 @@
       <w:lvlText w:val=" "/>
       <w:lvlJc w:val="left"/>
       <w:pPr>
-        <w:tabs>
-          <w:tab w:val="num" w:pos="2880"/>
-        </w:tabs>
-        <w:ind w:left="3360" w:hanging="480"/>
+        <w:ind w:left="3600" w:hanging="480"/>
       </w:pPr>
     </w:lvl>
     <w:lvl w:ilvl="5">
@@ -1044,10 +1034,7 @@
       <w:lvlText w:val=" "/>
       <w:lvlJc w:val="left"/>
       <w:pPr>
-        <w:tabs>
-          <w:tab w:val="num" w:pos="3600"/>
-        </w:tabs>
-        <w:ind w:left="4080" w:hanging="480"/>
+        <w:ind w:left="4320" w:hanging="480"/>
       </w:pPr>
     </w:lvl>
     <w:lvl w:ilvl="6">
@@ -1055,10 +1042,7 @@
       <w:lvlText w:val=" "/>
       <w:lvlJc w:val="left"/>
       <w:pPr>
-        <w:tabs>
-          <w:tab w:val="num" w:pos="4320"/>
-        </w:tabs>
-        <w:ind w:left="4800" w:hanging="480"/>
+        <w:ind w:left="5040" w:hanging="480"/>
       </w:pPr>
     </w:lvl>
     <w:lvl w:ilvl="7">
@@ -1066,10 +1050,7 @@
       <w:lvlText w:val=" "/>
       <w:lvlJc w:val="left"/>
       <w:pPr>
-        <w:tabs>
-          <w:tab w:val="num" w:pos="5040"/>
-        </w:tabs>
-        <w:ind w:left="5520" w:hanging="480"/>
+        <w:ind w:left="5760" w:hanging="480"/>
       </w:pPr>
     </w:lvl>
     <w:lvl w:ilvl="8">
@@ -1077,25 +1058,19 @@
       <w:lvlText w:val=" "/>
       <w:lvlJc w:val="left"/>
       <w:pPr>
-        <w:tabs>
-          <w:tab w:val="num" w:pos="5760"/>
-        </w:tabs>
-        <w:ind w:left="6240" w:hanging="480"/>
+        <w:ind w:left="6480" w:hanging="480"/>
       </w:pPr>
     </w:lvl>
   </w:abstractNum>
   <w:abstractNum w:abstractNumId="991">
-    <w:nsid w:val="ea454b4c"/>
+    <w:nsid w:val="A991"/>
     <w:multiLevelType w:val="multilevel"/>
     <w:lvl w:ilvl="0">
       <w:numFmt w:val="bullet"/>
       <w:lvlText w:val="•"/>
       <w:lvlJc w:val="left"/>
       <w:pPr>
-        <w:tabs>
-          <w:tab w:val="num" w:pos="0"/>
-        </w:tabs>
-        <w:ind w:left="480" w:hanging="480"/>
+        <w:ind w:left="720" w:hanging="480"/>
       </w:pPr>
     </w:lvl>
     <w:lvl w:ilvl="1">
@@ -1103,10 +1078,7 @@
       <w:lvlText w:val="–"/>
       <w:lvlJc w:val="left"/>
       <w:pPr>
-        <w:tabs>
-          <w:tab w:val="num" w:pos="720"/>
-        </w:tabs>
-        <w:ind w:left="1200" w:hanging="480"/>
+        <w:ind w:left="1440" w:hanging="480"/>
       </w:pPr>
     </w:lvl>
     <w:lvl w:ilvl="2">
@@ -1114,10 +1086,7 @@
       <w:lvlText w:val="•"/>
       <w:lvlJc w:val="left"/>
       <w:pPr>
-        <w:tabs>
-          <w:tab w:val="num" w:pos="1440"/>
-        </w:tabs>
-        <w:ind w:left="1920" w:hanging="480"/>
+        <w:ind w:left="2160" w:hanging="480"/>
       </w:pPr>
     </w:lvl>
     <w:lvl w:ilvl="3">
@@ -1125,10 +1094,7 @@
       <w:lvlText w:val="–"/>
       <w:lvlJc w:val="left"/>
       <w:pPr>
-        <w:tabs>
-          <w:tab w:val="num" w:pos="2160"/>
-        </w:tabs>
-        <w:ind w:left="2640" w:hanging="480"/>
+        <w:ind w:left="2880" w:hanging="480"/>
       </w:pPr>
     </w:lvl>
     <w:lvl w:ilvl="4">
@@ -1136,10 +1102,7 @@
       <w:lvlText w:val="•"/>
       <w:lvlJc w:val="left"/>
       <w:pPr>
-        <w:tabs>
-          <w:tab w:val="num" w:pos="2880"/>
-        </w:tabs>
-        <w:ind w:left="3360" w:hanging="480"/>
+        <w:ind w:left="3600" w:hanging="480"/>
       </w:pPr>
     </w:lvl>
     <w:lvl w:ilvl="5">
@@ -1147,10 +1110,7 @@
       <w:lvlText w:val="–"/>
       <w:lvlJc w:val="left"/>
       <w:pPr>
-        <w:tabs>
-          <w:tab w:val="num" w:pos="3600"/>
-        </w:tabs>
-        <w:ind w:left="4080" w:hanging="480"/>
+        <w:ind w:left="4320" w:hanging="480"/>
       </w:pPr>
     </w:lvl>
     <w:lvl w:ilvl="6">
@@ -1158,10 +1118,7 @@
       <w:lvlText w:val="•"/>
       <w:lvlJc w:val="left"/>
       <w:pPr>
-        <w:tabs>
-          <w:tab w:val="num" w:pos="4320"/>
-        </w:tabs>
-        <w:ind w:left="4800" w:hanging="480"/>
+        <w:ind w:left="5040" w:hanging="480"/>
       </w:pPr>
     </w:lvl>
     <w:lvl w:ilvl="7">
@@ -1169,10 +1126,7 @@
       <w:lvlText w:val="–"/>
       <w:lvlJc w:val="left"/>
       <w:pPr>
-        <w:tabs>
-          <w:tab w:val="num" w:pos="5040"/>
-        </w:tabs>
-        <w:ind w:left="5520" w:hanging="480"/>
+        <w:ind w:left="5760" w:hanging="480"/>
       </w:pPr>
     </w:lvl>
     <w:lvl w:ilvl="8">
@@ -1180,10 +1134,7 @@
       <w:lvlText w:val="•"/>
       <w:lvlJc w:val="left"/>
       <w:pPr>
-        <w:tabs>
-          <w:tab w:val="num" w:pos="5760"/>
-        </w:tabs>
-        <w:ind w:left="6240" w:hanging="480"/>
+        <w:ind w:left="6480" w:hanging="480"/>
       </w:pPr>
     </w:lvl>
   </w:abstractNum>
@@ -1213,10 +1164,10 @@
   <w:docDefaults>
     <w:rPrDefault>
       <w:rPr>
-        <w:rFonts w:asciiTheme="minorHAnsi" w:eastAsiaTheme="minorHAnsi" w:hAnsiTheme="minorHAnsi" w:cstheme="minorBidi"/>
+        <w:rFonts w:asciiTheme="minorHAnsi" w:cstheme="minorBidi" w:eastAsiaTheme="minorHAnsi" w:hAnsiTheme="minorHAnsi"/>
         <w:sz w:val="24"/>
         <w:szCs w:val="24"/>
-        <w:lang w:val="en-US" w:eastAsia="en-US" w:bidi="ar-SA"/>
+        <w:lang w:bidi="ar-SA" w:eastAsia="en-US" w:val="en-US"/>
       </w:rPr>
     </w:rPrDefault>
     <w:pPrDefault>
@@ -1225,35 +1176,35 @@
       </w:pPr>
     </w:pPrDefault>
   </w:docDefaults>
-  <w:latentStyles w:defLockedState="0" w:defUIPriority="0" w:defSemiHidden="0" w:defUnhideWhenUsed="0" w:defQFormat="0" w:count="276"/>
-  <w:style w:type="paragraph" w:default="1" w:styleId="Normal">
+  <w:latentStyles w:count="276" w:defLockedState="0" w:defQFormat="0" w:defSemiHidden="0" w:defUIPriority="0" w:defUnhideWhenUsed="0"/>
+  <w:style w:default="1" w:styleId="Normal" w:type="paragraph">
     <w:name w:val="Normal"/>
     <w:qFormat/>
   </w:style>
-  <w:style w:type="paragraph" w:styleId="BodyText">
+  <w:style w:styleId="BodyText" w:type="paragraph">
     <w:name w:val="Body Text"/>
     <w:basedOn w:val="Normal"/>
     <w:link w:val="BodyTextChar"/>
     <w:pPr>
-      <w:spacing w:before="180" w:after="180"/>
-    </w:pPr>
-    <w:qFormat/>
-  </w:style>
-  <w:style w:type="paragraph" w:customStyle="1" w:styleId="FirstParagraph">
+      <w:spacing w:after="180" w:before="180"/>
+    </w:pPr>
+    <w:qFormat/>
+  </w:style>
+  <w:style w:customStyle="1" w:styleId="FirstParagraph" w:type="paragraph">
     <w:name w:val="First Paragraph"/>
     <w:basedOn w:val="BodyText"/>
     <w:next w:val="BodyText"/>
     <w:qFormat/>
   </w:style>
-  <w:style w:type="paragraph" w:customStyle="1" w:styleId="Compact">
+  <w:style w:customStyle="1" w:styleId="Compact" w:type="paragraph">
     <w:name w:val="Compact"/>
     <w:basedOn w:val="BodyText"/>
     <w:qFormat/>
     <w:pPr>
-      <w:spacing w:before="36" w:after="36"/>
-    </w:pPr>
-  </w:style>
-  <w:style w:type="paragraph" w:styleId="Title">
+      <w:spacing w:after="36" w:before="36"/>
+    </w:pPr>
+  </w:style>
+  <w:style w:styleId="Title" w:type="paragraph">
     <w:name w:val="Title"/>
     <w:basedOn w:val="Normal"/>
     <w:next w:val="BodyText"/>
@@ -1261,19 +1212,19 @@
     <w:pPr>
       <w:keepNext/>
       <w:keepLines/>
-      <w:spacing w:before="480" w:after="240"/>
+      <w:spacing w:after="240" w:before="480"/>
       <w:jc w:val="center"/>
     </w:pPr>
     <w:rPr>
-      <w:rFonts w:asciiTheme="majorHAnsi" w:eastAsiaTheme="majorEastAsia" w:hAnsiTheme="majorHAnsi" w:cstheme="majorBidi"/>
+      <w:rFonts w:asciiTheme="majorHAnsi" w:cstheme="majorBidi" w:eastAsiaTheme="majorEastAsia" w:hAnsiTheme="majorHAnsi"/>
       <w:b/>
       <w:bCs/>
-      <w:color w:val="345A8A" w:themeColor="accent1" w:themeShade="B5"/>
+      <w:color w:themeColor="accent1" w:themeShade="B5" w:val="345A8A"/>
       <w:sz w:val="36"/>
       <w:szCs w:val="36"/>
     </w:rPr>
   </w:style>
-  <w:style w:type="paragraph" w:styleId="Subtitle">
+  <w:style w:styleId="Subtitle" w:type="paragraph">
     <w:name w:val="Subtitle"/>
     <w:basedOn w:val="Title"/>
     <w:next w:val="BodyText"/>
@@ -1281,7 +1232,7 @@
     <w:pPr>
       <w:keepNext/>
       <w:keepLines/>
-      <w:spacing w:before="240" w:after="240"/>
+      <w:spacing w:after="240" w:before="240"/>
       <w:jc w:val="center"/>
     </w:pPr>
     <w:rPr>
@@ -1289,7 +1240,7 @@
       <w:szCs w:val="30"/>
     </w:rPr>
   </w:style>
-  <w:style w:type="paragraph" w:customStyle="1" w:styleId="Author">
+  <w:style w:customStyle="1" w:styleId="Author" w:type="paragraph">
     <w:name w:val="Author"/>
     <w:next w:val="BodyText"/>
     <w:qFormat/>
@@ -1299,7 +1250,7 @@
       <w:jc w:val="center"/>
     </w:pPr>
   </w:style>
-  <w:style w:type="paragraph" w:styleId="Date">
+  <w:style w:styleId="Date" w:type="paragraph">
     <w:name w:val="Date"/>
     <w:next w:val="BodyText"/>
     <w:qFormat/>
@@ -1309,7 +1260,26 @@
       <w:jc w:val="center"/>
     </w:pPr>
   </w:style>
-  <w:style w:type="paragraph" w:customStyle="1" w:styleId="Abstract">
+  <w:style w:customStyle="1" w:styleId="AbstractTitle" w:type="paragraph">
+    <w:name w:val="Abstract Title"/>
+    <w:basedOn w:val="Normal"/>
+    <w:next w:val="Abstract"/>
+    <w:qFormat/>
+    <w:pPr>
+      <w:keepNext/>
+      <w:keepLines/>
+      <w:jc w:val="center"/>
+      <w:spacing w:after="0" w:before="300"/>
+    </w:pPr>
+    <w:rPr>
+      <w:sz w:val="20"/>
+      <w:szCs w:val="20"/>
+      <w:b/>
+      <w:color w:val="345A8A"/>
+      &gt;
+    </w:rPr>
+  </w:style>
+  <w:style w:customStyle="1" w:styleId="Abstract" w:type="paragraph">
     <w:name w:val="Abstract"/>
     <w:basedOn w:val="Normal"/>
     <w:next w:val="BodyText"/>
@@ -1317,14 +1287,14 @@
     <w:pPr>
       <w:keepNext/>
       <w:keepLines/>
-      <w:spacing w:before="300" w:after="300"/>
+      <w:spacing w:after="300" w:before="100"/>
     </w:pPr>
     <w:rPr>
       <w:sz w:val="20"/>
       <w:szCs w:val="20"/>
     </w:rPr>
   </w:style>
-  <w:style w:type="paragraph" w:styleId="Bibliography">
+  <w:style w:styleId="Bibliography" w:type="paragraph">
     <w:name w:val="Bibliography"/>
     <w:basedOn w:val="Normal"/>
     <w:next w:val="Bibliography"/>
@@ -1332,7 +1302,7 @@
     <w:pPr/>
     <w:rPr/>
   </w:style>
-  <w:style w:type="paragraph" w:styleId="Heading1">
+  <w:style w:styleId="Heading1" w:type="paragraph">
     <w:name w:val="Heading 1"/>
     <w:basedOn w:val="Normal"/>
     <w:next w:val="BodyText"/>
@@ -1341,19 +1311,19 @@
     <w:pPr>
       <w:keepNext/>
       <w:keepLines/>
-      <w:spacing w:before="480" w:after="0"/>
+      <w:spacing w:after="0" w:before="480"/>
       <w:outlineLvl w:val="0"/>
     </w:pPr>
     <w:rPr>
-      <w:rFonts w:asciiTheme="majorHAnsi" w:eastAsiaTheme="majorEastAsia" w:hAnsiTheme="majorHAnsi" w:cstheme="majorBidi"/>
+      <w:rFonts w:asciiTheme="majorHAnsi" w:cstheme="majorBidi" w:eastAsiaTheme="majorEastAsia" w:hAnsiTheme="majorHAnsi"/>
       <w:b/>
       <w:bCs/>
-      <w:color w:val="4F81BD" w:themeColor="accent1"/>
+      <w:color w:themeColor="accent1" w:val="4F81BD"/>
       <w:sz w:val="32"/>
       <w:szCs w:val="32"/>
     </w:rPr>
   </w:style>
-  <w:style w:type="paragraph" w:styleId="Heading2">
+  <w:style w:styleId="Heading2" w:type="paragraph">
     <w:name w:val="Heading 2"/>
     <w:basedOn w:val="Normal"/>
     <w:next w:val="BodyText"/>
@@ -1363,19 +1333,19 @@
     <w:pPr>
       <w:keepNext/>
       <w:keepLines/>
-      <w:spacing w:before="200" w:after="0"/>
+      <w:spacing w:after="0" w:before="200"/>
       <w:outlineLvl w:val="1"/>
     </w:pPr>
     <w:rPr>
-      <w:rFonts w:asciiTheme="majorHAnsi" w:eastAsiaTheme="majorEastAsia" w:hAnsiTheme="majorHAnsi" w:cstheme="majorBidi"/>
+      <w:rFonts w:asciiTheme="majorHAnsi" w:cstheme="majorBidi" w:eastAsiaTheme="majorEastAsia" w:hAnsiTheme="majorHAnsi"/>
       <w:b/>
       <w:bCs/>
-      <w:color w:val="4F81BD" w:themeColor="accent1"/>
+      <w:color w:themeColor="accent1" w:val="4F81BD"/>
       <w:sz w:val="28"/>
       <w:szCs w:val="28"/>
     </w:rPr>
   </w:style>
-  <w:style w:type="paragraph" w:styleId="Heading3">
+  <w:style w:styleId="Heading3" w:type="paragraph">
     <w:name w:val="Heading 3"/>
     <w:basedOn w:val="Normal"/>
     <w:next w:val="BodyText"/>
@@ -1385,19 +1355,19 @@
     <w:pPr>
       <w:keepNext/>
       <w:keepLines/>
-      <w:spacing w:before="200" w:after="0"/>
+      <w:spacing w:after="0" w:before="200"/>
       <w:outlineLvl w:val="2"/>
     </w:pPr>
     <w:rPr>
-      <w:rFonts w:asciiTheme="majorHAnsi" w:eastAsiaTheme="majorEastAsia" w:hAnsiTheme="majorHAnsi" w:cstheme="majorBidi"/>
+      <w:rFonts w:asciiTheme="majorHAnsi" w:cstheme="majorBidi" w:eastAsiaTheme="majorEastAsia" w:hAnsiTheme="majorHAnsi"/>
       <w:b/>
       <w:bCs/>
-      <w:color w:val="4F81BD" w:themeColor="accent1"/>
+      <w:color w:themeColor="accent1" w:val="4F81BD"/>
       <w:sz w:val="24"/>
       <w:szCs w:val="24"/>
     </w:rPr>
   </w:style>
-  <w:style w:type="paragraph" w:styleId="Heading4">
+  <w:style w:styleId="Heading4" w:type="paragraph">
     <w:name w:val="Heading 4"/>
     <w:basedOn w:val="Normal"/>
     <w:next w:val="BodyText"/>
@@ -1407,19 +1377,19 @@
     <w:pPr>
       <w:keepNext/>
       <w:keepLines/>
-      <w:spacing w:before="200" w:after="0"/>
+      <w:spacing w:after="0" w:before="200"/>
       <w:outlineLvl w:val="3"/>
     </w:pPr>
     <w:rPr>
-      <w:rFonts w:asciiTheme="majorHAnsi" w:eastAsiaTheme="majorEastAsia" w:hAnsiTheme="majorHAnsi" w:cstheme="majorBidi"/>
+      <w:rFonts w:asciiTheme="majorHAnsi" w:cstheme="majorBidi" w:eastAsiaTheme="majorEastAsia" w:hAnsiTheme="majorHAnsi"/>
       <w:i/>
       <w:bCs/>
-      <w:color w:val="4F81BD" w:themeColor="accent1"/>
+      <w:color w:themeColor="accent1" w:val="4F81BD"/>
       <w:sz w:val="24"/>
       <w:szCs w:val="24"/>
     </w:rPr>
   </w:style>
-  <w:style w:type="paragraph" w:styleId="Heading5">
+  <w:style w:styleId="Heading5" w:type="paragraph">
     <w:name w:val="Heading 5"/>
     <w:basedOn w:val="Normal"/>
     <w:next w:val="BodyText"/>
@@ -1429,18 +1399,18 @@
     <w:pPr>
       <w:keepNext/>
       <w:keepLines/>
-      <w:spacing w:before="200" w:after="0"/>
+      <w:spacing w:after="0" w:before="200"/>
       <w:outlineLvl w:val="4"/>
     </w:pPr>
     <w:rPr>
-      <w:rFonts w:asciiTheme="majorHAnsi" w:eastAsiaTheme="majorEastAsia" w:hAnsiTheme="majorHAnsi" w:cstheme="majorBidi"/>
+      <w:rFonts w:asciiTheme="majorHAnsi" w:cstheme="majorBidi" w:eastAsiaTheme="majorEastAsia" w:hAnsiTheme="majorHAnsi"/>
       <w:iCs/>
-      <w:color w:val="4F81BD" w:themeColor="accent1"/>
+      <w:color w:themeColor="accent1" w:val="4F81BD"/>
       <w:sz w:val="24"/>
       <w:szCs w:val="24"/>
     </w:rPr>
   </w:style>
-  <w:style w:type="paragraph" w:styleId="Heading6">
+  <w:style w:styleId="Heading6" w:type="paragraph">
     <w:name w:val="Heading 6"/>
     <w:basedOn w:val="Normal"/>
     <w:next w:val="BodyText"/>
@@ -1450,17 +1420,17 @@
     <w:pPr>
       <w:keepNext/>
       <w:keepLines/>
-      <w:spacing w:before="200" w:after="0"/>
+      <w:spacing w:after="0" w:before="200"/>
       <w:outlineLvl w:val="5"/>
     </w:pPr>
     <w:rPr>
-      <w:rFonts w:asciiTheme="majorHAnsi" w:eastAsiaTheme="majorEastAsia" w:hAnsiTheme="majorHAnsi" w:cstheme="majorBidi"/>
-      <w:color w:val="4F81BD" w:themeColor="accent1"/>
+      <w:rFonts w:asciiTheme="majorHAnsi" w:cstheme="majorBidi" w:eastAsiaTheme="majorEastAsia" w:hAnsiTheme="majorHAnsi"/>
+      <w:color w:themeColor="accent1" w:val="4F81BD"/>
       <w:sz w:val="24"/>
       <w:szCs w:val="24"/>
     </w:rPr>
   </w:style>
-  <w:style w:type="paragraph" w:styleId="Heading7">
+  <w:style w:styleId="Heading7" w:type="paragraph">
     <w:name w:val="Heading 7"/>
     <w:basedOn w:val="Normal"/>
     <w:next w:val="BodyText"/>
@@ -1470,17 +1440,17 @@
     <w:pPr>
       <w:keepNext/>
       <w:keepLines/>
-      <w:spacing w:before="200" w:after="0"/>
+      <w:spacing w:after="0" w:before="200"/>
       <w:outlineLvl w:val="6"/>
     </w:pPr>
     <w:rPr>
-      <w:rFonts w:asciiTheme="majorHAnsi" w:eastAsiaTheme="majorEastAsia" w:hAnsiTheme="majorHAnsi" w:cstheme="majorBidi"/>
-      <w:color w:val="4F81BD" w:themeColor="accent1"/>
+      <w:rFonts w:asciiTheme="majorHAnsi" w:cstheme="majorBidi" w:eastAsiaTheme="majorEastAsia" w:hAnsiTheme="majorHAnsi"/>
+      <w:color w:themeColor="accent1" w:val="4F81BD"/>
       <w:sz w:val="24"/>
       <w:szCs w:val="24"/>
     </w:rPr>
   </w:style>
-  <w:style w:type="paragraph" w:styleId="Heading8">
+  <w:style w:styleId="Heading8" w:type="paragraph">
     <w:name w:val="Heading 8"/>
     <w:basedOn w:val="Normal"/>
     <w:next w:val="BodyText"/>
@@ -1490,17 +1460,17 @@
     <w:pPr>
       <w:keepNext/>
       <w:keepLines/>
-      <w:spacing w:before="200" w:after="0"/>
+      <w:spacing w:after="0" w:before="200"/>
       <w:outlineLvl w:val="7"/>
     </w:pPr>
     <w:rPr>
-      <w:rFonts w:asciiTheme="majorHAnsi" w:eastAsiaTheme="majorEastAsia" w:hAnsiTheme="majorHAnsi" w:cstheme="majorBidi"/>
-      <w:color w:val="4F81BD" w:themeColor="accent1"/>
+      <w:rFonts w:asciiTheme="majorHAnsi" w:cstheme="majorBidi" w:eastAsiaTheme="majorEastAsia" w:hAnsiTheme="majorHAnsi"/>
+      <w:color w:themeColor="accent1" w:val="4F81BD"/>
       <w:sz w:val="24"/>
       <w:szCs w:val="24"/>
     </w:rPr>
   </w:style>
-  <w:style w:type="paragraph" w:styleId="Heading9">
+  <w:style w:styleId="Heading9" w:type="paragraph">
     <w:name w:val="Heading 9"/>
     <w:basedOn w:val="Normal"/>
     <w:next w:val="BodyText"/>
@@ -1510,17 +1480,17 @@
     <w:pPr>
       <w:keepNext/>
       <w:keepLines/>
-      <w:spacing w:before="200" w:after="0"/>
+      <w:spacing w:after="0" w:before="200"/>
       <w:outlineLvl w:val="8"/>
     </w:pPr>
     <w:rPr>
-      <w:rFonts w:asciiTheme="majorHAnsi" w:eastAsiaTheme="majorEastAsia" w:hAnsiTheme="majorHAnsi" w:cstheme="majorBidi"/>
-      <w:color w:val="4F81BD" w:themeColor="accent1"/>
+      <w:rFonts w:asciiTheme="majorHAnsi" w:cstheme="majorBidi" w:eastAsiaTheme="majorEastAsia" w:hAnsiTheme="majorHAnsi"/>
+      <w:color w:themeColor="accent1" w:val="4F81BD"/>
       <w:sz w:val="24"/>
       <w:szCs w:val="24"/>
     </w:rPr>
   </w:style>
-  <w:style w:type="paragraph" w:styleId="BlockText">
+  <w:style w:styleId="BlockText" w:type="paragraph">
     <w:name w:val="Block Text"/>
     <w:basedOn w:val="BodyText"/>
     <w:next w:val="BodyText"/>
@@ -1528,11 +1498,11 @@
     <w:unhideWhenUsed/>
     <w:qFormat/>
     <w:pPr>
-      <w:spacing w:before="100" w:after="100"/>
+      <w:spacing w:after="100" w:before="100"/>
       <w:ind w:firstLine="0" w:left="480" w:right="480"/>
     </w:pPr>
   </w:style>
-  <w:style w:type="paragraph" w:styleId="FootnoteText">
+  <w:style w:styleId="FootnoteText" w:type="paragraph">
     <w:name w:val="Footnote Text"/>
     <w:basedOn w:val="Normal"/>
     <w:next w:val="FootnoteText"/>
@@ -1540,28 +1510,43 @@
     <w:unhideWhenUsed/>
     <w:qFormat/>
   </w:style>
-  <w:style w:type="character" w:default="1" w:styleId="DefaultParagraphFont">
+  <w:style w:default="1" w:styleId="DefaultParagraphFont" w:type="character">
     <w:name w:val="Default Paragraph Font"/>
     <w:semiHidden/>
     <w:unhideWhenUsed/>
   </w:style>
-  <w:style w:type="table" w:default="1" w:styleId="Table">
+  <w:style w:default="1" w:styleId="Table" w:type="table">
     <w:name w:val="Table"/>
     <w:basedOn w:val="TableNormal"/>
     <w:semiHidden/>
     <w:unhideWhenUsed/>
     <w:qFormat/>
     <w:tblPr>
-      <w:tblInd w:w="0" w:type="dxa"/>
+      <w:tblInd w:type="dxa" w:w="0"/>
       <w:tblCellMar>
-        <w:top w:w="0" w:type="dxa"/>
-        <w:left w:w="108" w:type="dxa"/>
-        <w:bottom w:w="0" w:type="dxa"/>
-        <w:right w:w="108" w:type="dxa"/>
+        <w:top w:type="dxa" w:w="0"/>
+        <w:left w:type="dxa" w:w="108"/>
+        <w:bottom w:type="dxa" w:w="0"/>
+        <w:right w:type="dxa" w:w="108"/>
       </w:tblCellMar>
     </w:tblPr>
-  </w:style>
-  <w:style w:type="paragraph" w:customStyle="1" w:styleId="DefinitionTerm">
+    <w:tblStylePr w:type="firstRow">
+      <w:tblPr>
+        <w:jc w:val="left"/>
+        <w:tblInd w:type="dxa" w:w="0"/>
+      </w:tblPr>
+      <w:trPr>
+        <w:jc w:val="left"/>
+      </w:trPr>
+      <w:tcPr>
+        <w:vAlign w:val="bottom"/>
+        <w:tcBorders>
+          <w:bottom w:val="single"/>
+        </w:tcBorders>
+      </w:tcPr>
+    </w:tblStylePr>
+  </w:style>
+  <w:style w:customStyle="1" w:styleId="DefinitionTerm" w:type="paragraph">
     <w:name w:val="Definition Term"/>
     <w:basedOn w:val="Normal"/>
     <w:next w:val="Definition"/>
@@ -1574,49 +1559,49 @@
       <w:b/>
     </w:rPr>
   </w:style>
-  <w:style w:type="paragraph" w:customStyle="1" w:styleId="Definition">
+  <w:style w:customStyle="1" w:styleId="Definition" w:type="paragraph">
     <w:name w:val="Definition"/>
     <w:basedOn w:val="Normal"/>
   </w:style>
-  <w:style w:type="paragraph" w:styleId="Caption">
+  <w:style w:styleId="Caption" w:type="paragraph">
     <w:name w:val="Caption"/>
     <w:basedOn w:val="Normal"/>
     <w:link w:val="BodyTextChar"/>
     <w:pPr>
-      <w:spacing w:before="0" w:after="120"/>
+      <w:spacing w:after="120" w:before="0"/>
     </w:pPr>
     <w:rPr>
       <w:i/>
     </w:rPr>
   </w:style>
-  <w:style w:type="paragraph" w:customStyle="1" w:styleId="TableCaption">
+  <w:style w:customStyle="1" w:styleId="TableCaption" w:type="paragraph">
     <w:name w:val="Table Caption"/>
     <w:basedOn w:val="Caption"/>
     <w:pPr>
       <w:keepNext/>
     </w:pPr>
   </w:style>
-  <w:style w:type="paragraph" w:customStyle="1" w:styleId="ImageCaption">
+  <w:style w:customStyle="1" w:styleId="ImageCaption" w:type="paragraph">
     <w:name w:val="Image Caption"/>
     <w:basedOn w:val="Caption"/>
   </w:style>
-  <w:style w:type="paragraph" w:customStyle="1" w:styleId="Figure">
+  <w:style w:customStyle="1" w:styleId="Figure" w:type="paragraph">
     <w:name w:val="Figure"/>
     <w:basedOn w:val="Normal"/>
   </w:style>
-  <w:style w:type="paragraph" w:customStyle="1" w:styleId="CaptionedFigure">
+  <w:style w:customStyle="1" w:styleId="CaptionedFigure" w:type="paragraph">
     <w:name w:val="Captioned Figure"/>
     <w:basedOn w:val="Figure"/>
     <w:pPr>
       <w:keepNext/>
     </w:pPr>
   </w:style>
-  <w:style w:type="character" w:customStyle="1" w:styleId="BodyTextChar">
+  <w:style w:customStyle="1" w:styleId="BodyTextChar" w:type="character">
     <w:name w:val="Body Text Char"/>
     <w:basedOn w:val="DefaultParagraphFont"/>
     <w:link w:val="BodyText"/>
   </w:style>
-  <w:style w:type="character" w:customStyle="1" w:styleId="VerbatimChar">
+  <w:style w:customStyle="1" w:styleId="VerbatimChar" w:type="character">
     <w:name w:val="Verbatim Char"/>
     <w:basedOn w:val="BodyTextChar"/>
     <w:rPr>
@@ -1624,21 +1609,25 @@
       <w:sz w:val="22"/>
     </w:rPr>
   </w:style>
-  <w:style w:type="character" w:styleId="FootnoteReference">
+  <w:style w:customStyle="1" w:styleId="SectionNumber" w:type="character">
+    <w:name w:val="Section Number"/>
+    <w:basedOn w:val="BodyTextChar"/>
+  </w:style>
+  <w:style w:styleId="FootnoteReference" w:type="character">
     <w:name w:val="Footnote Reference"/>
     <w:basedOn w:val="BodyTextChar"/>
     <w:rPr>
       <w:vertAlign w:val="superscript"/>
     </w:rPr>
   </w:style>
-  <w:style w:type="character" w:styleId="Hyperlink">
+  <w:style w:styleId="Hyperlink" w:type="character">
     <w:name w:val="Hyperlink"/>
     <w:basedOn w:val="BodyTextChar"/>
     <w:rPr>
-      <w:color w:val="4F81BD" w:themeColor="accent1"/>
-    </w:rPr>
-  </w:style>
-  <w:style w:type="paragraph" w:styleId="TOCHeading">
+      <w:color w:themeColor="accent1" w:val="4F81BD"/>
+    </w:rPr>
+  </w:style>
+  <w:style w:styleId="TOCHeading" w:type="paragraph">
     <w:name w:val="TOC Heading"/>
     <w:basedOn w:val="Heading1"/>
     <w:next w:val="BodyText"/>
@@ -1650,10 +1639,10 @@
       <w:outlineLvl w:val="9"/>
     </w:pPr>
     <w:rPr>
-      <w:rFonts w:asciiTheme="majorHAnsi" w:eastAsiaTheme="majorEastAsia" w:hAnsiTheme="majorHAnsi" w:cstheme="majorBidi"/>
+      <w:rFonts w:asciiTheme="majorHAnsi" w:cstheme="majorBidi" w:eastAsiaTheme="majorEastAsia" w:hAnsiTheme="majorHAnsi"/>
       <w:b w:val="0"/>
       <w:bCs w:val="0"/>
-      <w:color w:val="365F91" w:themeColor="accent1" w:themeShade="BF"/>
+      <w:color w:themeColor="accent1" w:themeShade="BF" w:val="365F91"/>
     </w:rPr>
   </w:style>
   <w:style w:type="paragraph" w:customStyle="1" w:styleId="SourceCode">
@@ -1745,7 +1734,10 @@
   <w:style w:type="character" w:customStyle="1" w:styleId="ImportTok">
     <w:name w:val="ImportTok"/>
     <w:basedOn w:val="VerbatimChar"/>
-    <w:rPr/>
+    <w:rPr>
+      <w:color w:val="008000"/>
+      <w:b/>
+    </w:rPr>
   </w:style>
   <w:style w:type="character" w:customStyle="1" w:styleId="CommentTok">
     <w:name w:val="CommentTok"/>
@@ -1820,7 +1812,9 @@
   <w:style w:type="character" w:customStyle="1" w:styleId="BuiltInTok">
     <w:name w:val="BuiltInTok"/>
     <w:basedOn w:val="VerbatimChar"/>
-    <w:rPr/>
+    <w:rPr>
+      <w:color w:val="008000"/>
+    </w:rPr>
   </w:style>
   <w:style w:type="character" w:customStyle="1" w:styleId="ExtensionTok">
     <w:name w:val="ExtensionTok"/>

</xml_diff>

<commit_message>
fix/generate spanish resume ,npm forked
</commit_message>
<xml_diff>
--- a/src/generate-resume-files-by-workflow/cv.docx
+++ b/src/generate-resume-files-by-workflow/cv.docx
@@ -16,16 +16,17 @@
         <w:t xml:space="preserve">Huaylla</w:t>
       </w:r>
     </w:p>
-    <w:bookmarkStart w:id="38" w:name="resume"/>
+    <w:bookmarkStart w:id="43" w:name="resume"/>
     <w:bookmarkStart w:id="24" w:name="basics"/>
-    <w:bookmarkStart w:id="23" w:name="freddy-huaylla"/>
     <w:p>
       <w:pPr>
         <w:pStyle w:val="Heading1"/>
       </w:pPr>
+      <w:bookmarkStart w:id="20" w:name="freddy-huaylla"/>
       <w:r>
         <w:t xml:space="preserve">Freddy Huaylla</w:t>
       </w:r>
+      <w:bookmarkEnd w:id="20"/>
     </w:p>
     <w:p>
       <w:pPr>
@@ -34,7 +35,7 @@
       <w:r>
         <w:t xml:space="preserve">Fullstack Developer | JavaScript/TypeScript | Flutter</w:t>
       </w:r>
-      <w:hyperlink r:id="rId20">
+      <w:hyperlink r:id="rId21">
         <w:r>
           <w:rPr>
             <w:rStyle w:val="Hyperlink"/>
@@ -54,7 +55,7 @@
       <w:r>
         <w:t xml:space="preserve"> </w:t>
       </w:r>
-      <w:hyperlink r:id="rId21">
+      <w:hyperlink r:id="rId22">
         <w:r>
           <w:rPr>
             <w:rStyle w:val="Hyperlink"/>
@@ -63,14 +64,15 @@
         </w:r>
       </w:hyperlink>
     </w:p>
-    <w:bookmarkStart w:id="22" w:name="summary"/>
     <w:p>
       <w:pPr>
         <w:pStyle w:val="Heading2"/>
       </w:pPr>
-      <w:r>
-        <w:t xml:space="preserve">Summary</w:t>
-      </w:r>
+      <w:bookmarkStart w:id="23" w:name="resumen-profesional"/>
+      <w:r>
+        <w:t xml:space="preserve">Resumen Profesional</w:t>
+      </w:r>
+      <w:bookmarkEnd w:id="23"/>
     </w:p>
     <w:p>
       <w:pPr>
@@ -80,17 +82,17 @@
         <w:t xml:space="preserve">Desarrollador Fullstack con 3 años de experiencia especializado en tecnologías JavaScript (React, Next.js, Nest.js) y Flutter. Me destaco por priorizar la usabilidad, la optimización del rendimiento y el desarrollo de interfaces. He integrado soluciones de IA generativa utilizando LangChain y participado en proyectos como ERP multiplataforma en tiempo real, software SAAS de alto rendimiento y prácticas esenciales de DevOps. Mi metodología incluye pruebas unitarias, integración continua con GitHub Actions y colaboración en equipos multidisciplinarios. Busco aplicar mi experiencia técnica en proyectos ambiciosos, seguir creciendo profesionalmente y aportar soluciones orientadas al usuario y al cliente</w:t>
       </w:r>
     </w:p>
-    <w:bookmarkEnd w:id="22"/>
-    <w:bookmarkEnd w:id="23"/>
     <w:bookmarkEnd w:id="24"/>
-    <w:bookmarkStart w:id="25" w:name="skills"/>
+    <w:bookmarkStart w:id="26" w:name="skills"/>
     <w:p>
       <w:pPr>
         <w:pStyle w:val="Heading2"/>
       </w:pPr>
-      <w:r>
-        <w:t xml:space="preserve">Skills</w:t>
-      </w:r>
+      <w:bookmarkStart w:id="25" w:name="habilidades-técnicas"/>
+      <w:r>
+        <w:t xml:space="preserve">Habilidades Técnicas</w:t>
+      </w:r>
+      <w:bookmarkEnd w:id="25"/>
     </w:p>
     <w:p>
       <w:pPr>
@@ -102,7 +104,6 @@
       </w:pPr>
       <w:r>
         <w:rPr>
-          <w:bCs/>
           <w:b/>
         </w:rPr>
         <w:t xml:space="preserve">Frontend Development</w:t>
@@ -121,7 +122,6 @@
       </w:pPr>
       <w:r>
         <w:rPr>
-          <w:bCs/>
           <w:b/>
         </w:rPr>
         <w:t xml:space="preserve">Backend/API Development</w:t>
@@ -140,7 +140,6 @@
       </w:pPr>
       <w:r>
         <w:rPr>
-          <w:bCs/>
           <w:b/>
         </w:rPr>
         <w:t xml:space="preserve">Mobile Development</w:t>
@@ -159,7 +158,6 @@
       </w:pPr>
       <w:r>
         <w:rPr>
-          <w:bCs/>
           <w:b/>
         </w:rPr>
         <w:t xml:space="preserve">Database &amp; Auth</w:t>
@@ -178,7 +176,6 @@
       </w:pPr>
       <w:r>
         <w:rPr>
-          <w:bCs/>
           <w:b/>
         </w:rPr>
         <w:t xml:space="preserve">Development Tools</w:t>
@@ -197,7 +194,6 @@
       </w:pPr>
       <w:r>
         <w:rPr>
-          <w:bCs/>
           <w:b/>
         </w:rPr>
         <w:t xml:space="preserve">CMS &amp; Legacy Systems</w:t>
@@ -216,7 +212,6 @@
       </w:pPr>
       <w:r>
         <w:rPr>
-          <w:bCs/>
           <w:b/>
         </w:rPr>
         <w:t xml:space="preserve">Methodologies</w:t>
@@ -225,16 +220,17 @@
         <w:t xml:space="preserve">: Agile/Scrum, JIRA, TDD, Microservices, Code Refactoring</w:t>
       </w:r>
     </w:p>
-    <w:bookmarkEnd w:id="25"/>
-    <w:bookmarkStart w:id="27" w:name="work"/>
-    <w:bookmarkStart w:id="26" w:name="work-experience"/>
+    <w:bookmarkEnd w:id="26"/>
+    <w:bookmarkStart w:id="28" w:name="work"/>
     <w:p>
       <w:pPr>
         <w:pStyle w:val="Heading2"/>
       </w:pPr>
-      <w:r>
-        <w:t xml:space="preserve">Work Experience</w:t>
-      </w:r>
+      <w:bookmarkStart w:id="27" w:name="experiencia-laboral"/>
+      <w:r>
+        <w:t xml:space="preserve">Experiencia Laboral</w:t>
+      </w:r>
+      <w:bookmarkEnd w:id="27"/>
     </w:p>
     <w:p>
       <w:pPr>
@@ -257,7 +253,7 @@
         <w:pStyle w:val="BodyText"/>
       </w:pPr>
       <w:r>
-        <w:t xml:space="preserve">Apr 2024 — Dec 2024</w:t>
+        <w:t xml:space="preserve">abr. 2024 — dic. 2024</w:t>
       </w:r>
     </w:p>
     <w:p>
@@ -329,7 +325,7 @@
         <w:pStyle w:val="BodyText"/>
       </w:pPr>
       <w:r>
-        <w:t xml:space="preserve">Feb 2021 — Mar 2024</w:t>
+        <w:t xml:space="preserve">feb. 2021 — mar. 2024</w:t>
       </w:r>
     </w:p>
     <w:p>
@@ -425,7 +421,7 @@
         <w:pStyle w:val="BodyText"/>
       </w:pPr>
       <w:r>
-        <w:t xml:space="preserve">Jun 2020 — Jan 2021</w:t>
+        <w:t xml:space="preserve">jun. 2020 — ene. 2021</w:t>
       </w:r>
     </w:p>
     <w:p>
@@ -512,16 +508,17 @@
         <w:t xml:space="preserve">Colaboración con equipos multidisciplinarios para implementación de features</w:t>
       </w:r>
     </w:p>
-    <w:bookmarkEnd w:id="26"/>
-    <w:bookmarkEnd w:id="27"/>
-    <w:bookmarkStart w:id="28" w:name="education"/>
+    <w:bookmarkEnd w:id="28"/>
+    <w:bookmarkStart w:id="30" w:name="education"/>
     <w:p>
       <w:pPr>
         <w:pStyle w:val="Heading2"/>
       </w:pPr>
-      <w:r>
-        <w:t xml:space="preserve">Education</w:t>
-      </w:r>
+      <w:bookmarkStart w:id="29" w:name="formación-académica"/>
+      <w:r>
+        <w:t xml:space="preserve">Formación Académica</w:t>
+      </w:r>
+      <w:bookmarkEnd w:id="29"/>
     </w:p>
     <w:p>
       <w:pPr>
@@ -552,18 +549,20 @@
         <w:pStyle w:val="BodyText"/>
       </w:pPr>
       <w:r>
-        <w:t xml:space="preserve">Mar 2017 — Dec 2019</w:t>
-      </w:r>
-    </w:p>
-    <w:bookmarkEnd w:id="28"/>
-    <w:bookmarkStart w:id="34" w:name="profiles"/>
+        <w:t xml:space="preserve">mar. 2017 — dic. 2019</w:t>
+      </w:r>
+    </w:p>
+    <w:bookmarkEnd w:id="30"/>
+    <w:bookmarkStart w:id="37" w:name="profiles"/>
     <w:p>
       <w:pPr>
         <w:pStyle w:val="Heading2"/>
       </w:pPr>
-      <w:r>
-        <w:t xml:space="preserve">Profiles</w:t>
-      </w:r>
+      <w:bookmarkStart w:id="31" w:name="perfiles-profesionales"/>
+      <w:r>
+        <w:t xml:space="preserve">Perfiles Profesionales</w:t>
+      </w:r>
+      <w:bookmarkEnd w:id="31"/>
     </w:p>
     <w:p>
       <w:pPr>
@@ -585,8 +584,8 @@
       <w:pPr>
         <w:pStyle w:val="BodyText"/>
       </w:pPr>
-      <w:hyperlink r:id="rId29"/>
-      <w:hyperlink r:id="rId29">
+      <w:hyperlink r:id="rId32"/>
+      <w:hyperlink r:id="rId32">
         <w:r>
           <w:rPr>
             <w:rStyle w:val="Hyperlink"/>
@@ -615,8 +614,8 @@
       <w:pPr>
         <w:pStyle w:val="BodyText"/>
       </w:pPr>
-      <w:hyperlink r:id="rId30"/>
-      <w:hyperlink r:id="rId30">
+      <w:hyperlink r:id="rId33"/>
+      <w:hyperlink r:id="rId33">
         <w:r>
           <w:rPr>
             <w:rStyle w:val="Hyperlink"/>
@@ -645,8 +644,8 @@
       <w:pPr>
         <w:pStyle w:val="BodyText"/>
       </w:pPr>
-      <w:hyperlink r:id="rId31"/>
-      <w:hyperlink r:id="rId31">
+      <w:hyperlink r:id="rId34"/>
+      <w:hyperlink r:id="rId34">
         <w:r>
           <w:rPr>
             <w:rStyle w:val="Hyperlink"/>
@@ -675,8 +674,8 @@
       <w:pPr>
         <w:pStyle w:val="BodyText"/>
       </w:pPr>
-      <w:hyperlink r:id="rId32"/>
-      <w:hyperlink r:id="rId32">
+      <w:hyperlink r:id="rId35"/>
+      <w:hyperlink r:id="rId35">
         <w:r>
           <w:rPr>
             <w:rStyle w:val="Hyperlink"/>
@@ -705,8 +704,8 @@
       <w:pPr>
         <w:pStyle w:val="BodyText"/>
       </w:pPr>
-      <w:hyperlink r:id="rId33"/>
-      <w:hyperlink r:id="rId33">
+      <w:hyperlink r:id="rId36"/>
+      <w:hyperlink r:id="rId36">
         <w:r>
           <w:rPr>
             <w:rStyle w:val="Hyperlink"/>
@@ -715,15 +714,17 @@
         </w:r>
       </w:hyperlink>
     </w:p>
-    <w:bookmarkEnd w:id="34"/>
-    <w:bookmarkStart w:id="35" w:name="certifications"/>
+    <w:bookmarkEnd w:id="37"/>
+    <w:bookmarkStart w:id="39" w:name="certifications"/>
     <w:p>
       <w:pPr>
         <w:pStyle w:val="Heading2"/>
       </w:pPr>
-      <w:r>
-        <w:t xml:space="preserve">Certifications</w:t>
-      </w:r>
+      <w:bookmarkStart w:id="38" w:name="certificaciones"/>
+      <w:r>
+        <w:t xml:space="preserve">Certificaciones</w:t>
+      </w:r>
+      <w:bookmarkEnd w:id="38"/>
     </w:p>
     <w:p>
       <w:pPr>
@@ -735,7 +736,6 @@
       </w:pPr>
       <w:r>
         <w:rPr>
-          <w:bCs/>
           <w:b/>
         </w:rPr>
         <w:t xml:space="preserve">Curso-de-ECMAScript-6+</w:t>
@@ -757,7 +757,6 @@
       </w:pPr>
       <w:r>
         <w:rPr>
-          <w:bCs/>
           <w:b/>
         </w:rPr>
         <w:t xml:space="preserve">JavaScript-avanzado:-Expresiones-regulares</w:t>
@@ -779,7 +778,6 @@
       </w:pPr>
       <w:r>
         <w:rPr>
-          <w:bCs/>
           <w:b/>
         </w:rPr>
         <w:t xml:space="preserve">Node.js-esencial</w:t>
@@ -801,7 +799,6 @@
       </w:pPr>
       <w:r>
         <w:rPr>
-          <w:bCs/>
           <w:b/>
         </w:rPr>
         <w:t xml:space="preserve">Javascript-avanzado:-Buenas-Practicas</w:t>
@@ -823,7 +820,6 @@
       </w:pPr>
       <w:r>
         <w:rPr>
-          <w:bCs/>
           <w:b/>
         </w:rPr>
         <w:t xml:space="preserve">Fundamentos-big-data-tecnicas</w:t>
@@ -845,7 +841,6 @@
       </w:pPr>
       <w:r>
         <w:rPr>
-          <w:bCs/>
           <w:b/>
         </w:rPr>
         <w:t xml:space="preserve">Fundamentos-de-big-data:-Técnicas-y-conceptos</w:t>
@@ -867,7 +862,6 @@
       </w:pPr>
       <w:r>
         <w:rPr>
-          <w:bCs/>
           <w:b/>
         </w:rPr>
         <w:t xml:space="preserve">Desarrollo-de-Apps</w:t>
@@ -889,7 +883,6 @@
       </w:pPr>
       <w:r>
         <w:rPr>
-          <w:bCs/>
           <w:b/>
         </w:rPr>
         <w:t xml:space="preserve">Cloud-Computing</w:t>
@@ -901,15 +894,17 @@
         <w:t xml:space="preserve">: Google Actívate</w:t>
       </w:r>
     </w:p>
-    <w:bookmarkEnd w:id="35"/>
-    <w:bookmarkStart w:id="37" w:name="projects"/>
+    <w:bookmarkEnd w:id="39"/>
+    <w:bookmarkStart w:id="42" w:name="projects"/>
     <w:p>
       <w:pPr>
         <w:pStyle w:val="Heading2"/>
       </w:pPr>
-      <w:r>
-        <w:t xml:space="preserve">Projects</w:t>
-      </w:r>
+      <w:bookmarkStart w:id="40" w:name="proyectos-destacados"/>
+      <w:r>
+        <w:t xml:space="preserve">Proyectos Destacados</w:t>
+      </w:r>
+      <w:bookmarkEnd w:id="40"/>
     </w:p>
     <w:p>
       <w:pPr>
@@ -932,7 +927,7 @@
         <w:pStyle w:val="BodyText"/>
       </w:pPr>
       <w:r>
-        <w:t xml:space="preserve">Feb 2024 — Present</w:t>
+        <w:t xml:space="preserve">feb. 2024 — Presente</w:t>
       </w:r>
     </w:p>
     <w:p>
@@ -942,7 +937,7 @@
       <w:r>
         <w:t xml:space="preserve">[</w:t>
       </w:r>
-      <w:hyperlink r:id="rId36">
+      <w:hyperlink r:id="rId41">
         <w:r>
           <w:rPr>
             <w:rStyle w:val="Hyperlink"/>
@@ -954,8 +949,8 @@
         <w:t xml:space="preserve">]</w:t>
       </w:r>
     </w:p>
-    <w:bookmarkEnd w:id="37"/>
-    <w:bookmarkEnd w:id="38"/>
+    <w:bookmarkEnd w:id="42"/>
+    <w:bookmarkEnd w:id="43"/>
     <w:sectPr/>
   </w:body>
 </w:document>
@@ -987,14 +982,17 @@
 <file path=word/numbering.xml><?xml version="1.0" encoding="utf-8"?>
 <w:numbering xmlns:w="http://schemas.openxmlformats.org/wordprocessingml/2006/main">
   <w:abstractNum w:abstractNumId="990">
-    <w:nsid w:val="A990"/>
+    <w:nsid w:val="2c1ae401"/>
     <w:multiLevelType w:val="multilevel"/>
     <w:lvl w:ilvl="0">
       <w:numFmt w:val="bullet"/>
       <w:lvlText w:val=" "/>
       <w:lvlJc w:val="left"/>
       <w:pPr>
-        <w:ind w:left="720" w:hanging="480"/>
+        <w:tabs>
+          <w:tab w:val="num" w:pos="0"/>
+        </w:tabs>
+        <w:ind w:left="480" w:hanging="480"/>
       </w:pPr>
     </w:lvl>
     <w:lvl w:ilvl="1">
@@ -1002,7 +1000,10 @@
       <w:lvlText w:val=" "/>
       <w:lvlJc w:val="left"/>
       <w:pPr>
-        <w:ind w:left="1440" w:hanging="480"/>
+        <w:tabs>
+          <w:tab w:val="num" w:pos="720"/>
+        </w:tabs>
+        <w:ind w:left="1200" w:hanging="480"/>
       </w:pPr>
     </w:lvl>
     <w:lvl w:ilvl="2">
@@ -1010,7 +1011,10 @@
       <w:lvlText w:val=" "/>
       <w:lvlJc w:val="left"/>
       <w:pPr>
-        <w:ind w:left="2160" w:hanging="480"/>
+        <w:tabs>
+          <w:tab w:val="num" w:pos="1440"/>
+        </w:tabs>
+        <w:ind w:left="1920" w:hanging="480"/>
       </w:pPr>
     </w:lvl>
     <w:lvl w:ilvl="3">
@@ -1018,7 +1022,10 @@
       <w:lvlText w:val=" "/>
       <w:lvlJc w:val="left"/>
       <w:pPr>
-        <w:ind w:left="2880" w:hanging="480"/>
+        <w:tabs>
+          <w:tab w:val="num" w:pos="2160"/>
+        </w:tabs>
+        <w:ind w:left="2640" w:hanging="480"/>
       </w:pPr>
     </w:lvl>
     <w:lvl w:ilvl="4">
@@ -1026,7 +1033,10 @@
       <w:lvlText w:val=" "/>
       <w:lvlJc w:val="left"/>
       <w:pPr>
-        <w:ind w:left="3600" w:hanging="480"/>
+        <w:tabs>
+          <w:tab w:val="num" w:pos="2880"/>
+        </w:tabs>
+        <w:ind w:left="3360" w:hanging="480"/>
       </w:pPr>
     </w:lvl>
     <w:lvl w:ilvl="5">
@@ -1034,7 +1044,10 @@
       <w:lvlText w:val=" "/>
       <w:lvlJc w:val="left"/>
       <w:pPr>
-        <w:ind w:left="4320" w:hanging="480"/>
+        <w:tabs>
+          <w:tab w:val="num" w:pos="3600"/>
+        </w:tabs>
+        <w:ind w:left="4080" w:hanging="480"/>
       </w:pPr>
     </w:lvl>
     <w:lvl w:ilvl="6">
@@ -1042,7 +1055,10 @@
       <w:lvlText w:val=" "/>
       <w:lvlJc w:val="left"/>
       <w:pPr>
-        <w:ind w:left="5040" w:hanging="480"/>
+        <w:tabs>
+          <w:tab w:val="num" w:pos="4320"/>
+        </w:tabs>
+        <w:ind w:left="4800" w:hanging="480"/>
       </w:pPr>
     </w:lvl>
     <w:lvl w:ilvl="7">
@@ -1050,7 +1066,10 @@
       <w:lvlText w:val=" "/>
       <w:lvlJc w:val="left"/>
       <w:pPr>
-        <w:ind w:left="5760" w:hanging="480"/>
+        <w:tabs>
+          <w:tab w:val="num" w:pos="5040"/>
+        </w:tabs>
+        <w:ind w:left="5520" w:hanging="480"/>
       </w:pPr>
     </w:lvl>
     <w:lvl w:ilvl="8">
@@ -1058,19 +1077,25 @@
       <w:lvlText w:val=" "/>
       <w:lvlJc w:val="left"/>
       <w:pPr>
-        <w:ind w:left="6480" w:hanging="480"/>
+        <w:tabs>
+          <w:tab w:val="num" w:pos="5760"/>
+        </w:tabs>
+        <w:ind w:left="6240" w:hanging="480"/>
       </w:pPr>
     </w:lvl>
   </w:abstractNum>
   <w:abstractNum w:abstractNumId="991">
-    <w:nsid w:val="A991"/>
+    <w:nsid w:val="ea454b4c"/>
     <w:multiLevelType w:val="multilevel"/>
     <w:lvl w:ilvl="0">
       <w:numFmt w:val="bullet"/>
       <w:lvlText w:val="•"/>
       <w:lvlJc w:val="left"/>
       <w:pPr>
-        <w:ind w:left="720" w:hanging="480"/>
+        <w:tabs>
+          <w:tab w:val="num" w:pos="0"/>
+        </w:tabs>
+        <w:ind w:left="480" w:hanging="480"/>
       </w:pPr>
     </w:lvl>
     <w:lvl w:ilvl="1">
@@ -1078,7 +1103,10 @@
       <w:lvlText w:val="–"/>
       <w:lvlJc w:val="left"/>
       <w:pPr>
-        <w:ind w:left="1440" w:hanging="480"/>
+        <w:tabs>
+          <w:tab w:val="num" w:pos="720"/>
+        </w:tabs>
+        <w:ind w:left="1200" w:hanging="480"/>
       </w:pPr>
     </w:lvl>
     <w:lvl w:ilvl="2">
@@ -1086,7 +1114,10 @@
       <w:lvlText w:val="•"/>
       <w:lvlJc w:val="left"/>
       <w:pPr>
-        <w:ind w:left="2160" w:hanging="480"/>
+        <w:tabs>
+          <w:tab w:val="num" w:pos="1440"/>
+        </w:tabs>
+        <w:ind w:left="1920" w:hanging="480"/>
       </w:pPr>
     </w:lvl>
     <w:lvl w:ilvl="3">
@@ -1094,7 +1125,10 @@
       <w:lvlText w:val="–"/>
       <w:lvlJc w:val="left"/>
       <w:pPr>
-        <w:ind w:left="2880" w:hanging="480"/>
+        <w:tabs>
+          <w:tab w:val="num" w:pos="2160"/>
+        </w:tabs>
+        <w:ind w:left="2640" w:hanging="480"/>
       </w:pPr>
     </w:lvl>
     <w:lvl w:ilvl="4">
@@ -1102,7 +1136,10 @@
       <w:lvlText w:val="•"/>
       <w:lvlJc w:val="left"/>
       <w:pPr>
-        <w:ind w:left="3600" w:hanging="480"/>
+        <w:tabs>
+          <w:tab w:val="num" w:pos="2880"/>
+        </w:tabs>
+        <w:ind w:left="3360" w:hanging="480"/>
       </w:pPr>
     </w:lvl>
     <w:lvl w:ilvl="5">
@@ -1110,7 +1147,10 @@
       <w:lvlText w:val="–"/>
       <w:lvlJc w:val="left"/>
       <w:pPr>
-        <w:ind w:left="4320" w:hanging="480"/>
+        <w:tabs>
+          <w:tab w:val="num" w:pos="3600"/>
+        </w:tabs>
+        <w:ind w:left="4080" w:hanging="480"/>
       </w:pPr>
     </w:lvl>
     <w:lvl w:ilvl="6">
@@ -1118,7 +1158,10 @@
       <w:lvlText w:val="•"/>
       <w:lvlJc w:val="left"/>
       <w:pPr>
-        <w:ind w:left="5040" w:hanging="480"/>
+        <w:tabs>
+          <w:tab w:val="num" w:pos="4320"/>
+        </w:tabs>
+        <w:ind w:left="4800" w:hanging="480"/>
       </w:pPr>
     </w:lvl>
     <w:lvl w:ilvl="7">
@@ -1126,7 +1169,10 @@
       <w:lvlText w:val="–"/>
       <w:lvlJc w:val="left"/>
       <w:pPr>
-        <w:ind w:left="5760" w:hanging="480"/>
+        <w:tabs>
+          <w:tab w:val="num" w:pos="5040"/>
+        </w:tabs>
+        <w:ind w:left="5520" w:hanging="480"/>
       </w:pPr>
     </w:lvl>
     <w:lvl w:ilvl="8">
@@ -1134,7 +1180,10 @@
       <w:lvlText w:val="•"/>
       <w:lvlJc w:val="left"/>
       <w:pPr>
-        <w:ind w:left="6480" w:hanging="480"/>
+        <w:tabs>
+          <w:tab w:val="num" w:pos="5760"/>
+        </w:tabs>
+        <w:ind w:left="6240" w:hanging="480"/>
       </w:pPr>
     </w:lvl>
   </w:abstractNum>
@@ -1164,10 +1213,10 @@
   <w:docDefaults>
     <w:rPrDefault>
       <w:rPr>
-        <w:rFonts w:asciiTheme="minorHAnsi" w:cstheme="minorBidi" w:eastAsiaTheme="minorHAnsi" w:hAnsiTheme="minorHAnsi"/>
+        <w:rFonts w:asciiTheme="minorHAnsi" w:eastAsiaTheme="minorHAnsi" w:hAnsiTheme="minorHAnsi" w:cstheme="minorBidi"/>
         <w:sz w:val="24"/>
         <w:szCs w:val="24"/>
-        <w:lang w:bidi="ar-SA" w:eastAsia="en-US" w:val="en-US"/>
+        <w:lang w:val="en-US" w:eastAsia="en-US" w:bidi="ar-SA"/>
       </w:rPr>
     </w:rPrDefault>
     <w:pPrDefault>
@@ -1176,35 +1225,35 @@
       </w:pPr>
     </w:pPrDefault>
   </w:docDefaults>
-  <w:latentStyles w:count="276" w:defLockedState="0" w:defQFormat="0" w:defSemiHidden="0" w:defUIPriority="0" w:defUnhideWhenUsed="0"/>
-  <w:style w:default="1" w:styleId="Normal" w:type="paragraph">
+  <w:latentStyles w:defLockedState="0" w:defUIPriority="0" w:defSemiHidden="0" w:defUnhideWhenUsed="0" w:defQFormat="0" w:count="276"/>
+  <w:style w:type="paragraph" w:default="1" w:styleId="Normal">
     <w:name w:val="Normal"/>
     <w:qFormat/>
   </w:style>
-  <w:style w:styleId="BodyText" w:type="paragraph">
+  <w:style w:type="paragraph" w:styleId="BodyText">
     <w:name w:val="Body Text"/>
     <w:basedOn w:val="Normal"/>
     <w:link w:val="BodyTextChar"/>
     <w:pPr>
-      <w:spacing w:after="180" w:before="180"/>
+      <w:spacing w:before="180" w:after="180"/>
     </w:pPr>
     <w:qFormat/>
   </w:style>
-  <w:style w:customStyle="1" w:styleId="FirstParagraph" w:type="paragraph">
+  <w:style w:type="paragraph" w:customStyle="1" w:styleId="FirstParagraph">
     <w:name w:val="First Paragraph"/>
     <w:basedOn w:val="BodyText"/>
     <w:next w:val="BodyText"/>
     <w:qFormat/>
   </w:style>
-  <w:style w:customStyle="1" w:styleId="Compact" w:type="paragraph">
+  <w:style w:type="paragraph" w:customStyle="1" w:styleId="Compact">
     <w:name w:val="Compact"/>
     <w:basedOn w:val="BodyText"/>
     <w:qFormat/>
     <w:pPr>
-      <w:spacing w:after="36" w:before="36"/>
+      <w:spacing w:before="36" w:after="36"/>
     </w:pPr>
   </w:style>
-  <w:style w:styleId="Title" w:type="paragraph">
+  <w:style w:type="paragraph" w:styleId="Title">
     <w:name w:val="Title"/>
     <w:basedOn w:val="Normal"/>
     <w:next w:val="BodyText"/>
@@ -1212,19 +1261,19 @@
     <w:pPr>
       <w:keepNext/>
       <w:keepLines/>
-      <w:spacing w:after="240" w:before="480"/>
+      <w:spacing w:before="480" w:after="240"/>
       <w:jc w:val="center"/>
     </w:pPr>
     <w:rPr>
-      <w:rFonts w:asciiTheme="majorHAnsi" w:cstheme="majorBidi" w:eastAsiaTheme="majorEastAsia" w:hAnsiTheme="majorHAnsi"/>
+      <w:rFonts w:asciiTheme="majorHAnsi" w:eastAsiaTheme="majorEastAsia" w:hAnsiTheme="majorHAnsi" w:cstheme="majorBidi"/>
       <w:b/>
       <w:bCs/>
-      <w:color w:themeColor="accent1" w:themeShade="B5" w:val="345A8A"/>
+      <w:color w:val="345A8A" w:themeColor="accent1" w:themeShade="B5"/>
       <w:sz w:val="36"/>
       <w:szCs w:val="36"/>
     </w:rPr>
   </w:style>
-  <w:style w:styleId="Subtitle" w:type="paragraph">
+  <w:style w:type="paragraph" w:styleId="Subtitle">
     <w:name w:val="Subtitle"/>
     <w:basedOn w:val="Title"/>
     <w:next w:val="BodyText"/>
@@ -1232,7 +1281,7 @@
     <w:pPr>
       <w:keepNext/>
       <w:keepLines/>
-      <w:spacing w:after="240" w:before="240"/>
+      <w:spacing w:before="240" w:after="240"/>
       <w:jc w:val="center"/>
     </w:pPr>
     <w:rPr>
@@ -1240,7 +1289,7 @@
       <w:szCs w:val="30"/>
     </w:rPr>
   </w:style>
-  <w:style w:customStyle="1" w:styleId="Author" w:type="paragraph">
+  <w:style w:type="paragraph" w:customStyle="1" w:styleId="Author">
     <w:name w:val="Author"/>
     <w:next w:val="BodyText"/>
     <w:qFormat/>
@@ -1250,7 +1299,7 @@
       <w:jc w:val="center"/>
     </w:pPr>
   </w:style>
-  <w:style w:styleId="Date" w:type="paragraph">
+  <w:style w:type="paragraph" w:styleId="Date">
     <w:name w:val="Date"/>
     <w:next w:val="BodyText"/>
     <w:qFormat/>
@@ -1260,26 +1309,7 @@
       <w:jc w:val="center"/>
     </w:pPr>
   </w:style>
-  <w:style w:customStyle="1" w:styleId="AbstractTitle" w:type="paragraph">
-    <w:name w:val="Abstract Title"/>
-    <w:basedOn w:val="Normal"/>
-    <w:next w:val="Abstract"/>
-    <w:qFormat/>
-    <w:pPr>
-      <w:keepNext/>
-      <w:keepLines/>
-      <w:jc w:val="center"/>
-      <w:spacing w:after="0" w:before="300"/>
-    </w:pPr>
-    <w:rPr>
-      <w:sz w:val="20"/>
-      <w:szCs w:val="20"/>
-      <w:b/>
-      <w:color w:val="345A8A"/>
-      &gt;
-    </w:rPr>
-  </w:style>
-  <w:style w:customStyle="1" w:styleId="Abstract" w:type="paragraph">
+  <w:style w:type="paragraph" w:customStyle="1" w:styleId="Abstract">
     <w:name w:val="Abstract"/>
     <w:basedOn w:val="Normal"/>
     <w:next w:val="BodyText"/>
@@ -1287,14 +1317,14 @@
     <w:pPr>
       <w:keepNext/>
       <w:keepLines/>
-      <w:spacing w:after="300" w:before="100"/>
+      <w:spacing w:before="300" w:after="300"/>
     </w:pPr>
     <w:rPr>
       <w:sz w:val="20"/>
       <w:szCs w:val="20"/>
     </w:rPr>
   </w:style>
-  <w:style w:styleId="Bibliography" w:type="paragraph">
+  <w:style w:type="paragraph" w:styleId="Bibliography">
     <w:name w:val="Bibliography"/>
     <w:basedOn w:val="Normal"/>
     <w:next w:val="Bibliography"/>
@@ -1302,7 +1332,7 @@
     <w:pPr/>
     <w:rPr/>
   </w:style>
-  <w:style w:styleId="Heading1" w:type="paragraph">
+  <w:style w:type="paragraph" w:styleId="Heading1">
     <w:name w:val="Heading 1"/>
     <w:basedOn w:val="Normal"/>
     <w:next w:val="BodyText"/>
@@ -1311,19 +1341,19 @@
     <w:pPr>
       <w:keepNext/>
       <w:keepLines/>
-      <w:spacing w:after="0" w:before="480"/>
+      <w:spacing w:before="480" w:after="0"/>
       <w:outlineLvl w:val="0"/>
     </w:pPr>
     <w:rPr>
-      <w:rFonts w:asciiTheme="majorHAnsi" w:cstheme="majorBidi" w:eastAsiaTheme="majorEastAsia" w:hAnsiTheme="majorHAnsi"/>
+      <w:rFonts w:asciiTheme="majorHAnsi" w:eastAsiaTheme="majorEastAsia" w:hAnsiTheme="majorHAnsi" w:cstheme="majorBidi"/>
       <w:b/>
       <w:bCs/>
-      <w:color w:themeColor="accent1" w:val="4F81BD"/>
+      <w:color w:val="4F81BD" w:themeColor="accent1"/>
       <w:sz w:val="32"/>
       <w:szCs w:val="32"/>
     </w:rPr>
   </w:style>
-  <w:style w:styleId="Heading2" w:type="paragraph">
+  <w:style w:type="paragraph" w:styleId="Heading2">
     <w:name w:val="Heading 2"/>
     <w:basedOn w:val="Normal"/>
     <w:next w:val="BodyText"/>
@@ -1333,19 +1363,19 @@
     <w:pPr>
       <w:keepNext/>
       <w:keepLines/>
-      <w:spacing w:after="0" w:before="200"/>
+      <w:spacing w:before="200" w:after="0"/>
       <w:outlineLvl w:val="1"/>
     </w:pPr>
     <w:rPr>
-      <w:rFonts w:asciiTheme="majorHAnsi" w:cstheme="majorBidi" w:eastAsiaTheme="majorEastAsia" w:hAnsiTheme="majorHAnsi"/>
+      <w:rFonts w:asciiTheme="majorHAnsi" w:eastAsiaTheme="majorEastAsia" w:hAnsiTheme="majorHAnsi" w:cstheme="majorBidi"/>
       <w:b/>
       <w:bCs/>
-      <w:color w:themeColor="accent1" w:val="4F81BD"/>
+      <w:color w:val="4F81BD" w:themeColor="accent1"/>
       <w:sz w:val="28"/>
       <w:szCs w:val="28"/>
     </w:rPr>
   </w:style>
-  <w:style w:styleId="Heading3" w:type="paragraph">
+  <w:style w:type="paragraph" w:styleId="Heading3">
     <w:name w:val="Heading 3"/>
     <w:basedOn w:val="Normal"/>
     <w:next w:val="BodyText"/>
@@ -1355,19 +1385,19 @@
     <w:pPr>
       <w:keepNext/>
       <w:keepLines/>
-      <w:spacing w:after="0" w:before="200"/>
+      <w:spacing w:before="200" w:after="0"/>
       <w:outlineLvl w:val="2"/>
     </w:pPr>
     <w:rPr>
-      <w:rFonts w:asciiTheme="majorHAnsi" w:cstheme="majorBidi" w:eastAsiaTheme="majorEastAsia" w:hAnsiTheme="majorHAnsi"/>
+      <w:rFonts w:asciiTheme="majorHAnsi" w:eastAsiaTheme="majorEastAsia" w:hAnsiTheme="majorHAnsi" w:cstheme="majorBidi"/>
       <w:b/>
       <w:bCs/>
-      <w:color w:themeColor="accent1" w:val="4F81BD"/>
+      <w:color w:val="4F81BD" w:themeColor="accent1"/>
       <w:sz w:val="24"/>
       <w:szCs w:val="24"/>
     </w:rPr>
   </w:style>
-  <w:style w:styleId="Heading4" w:type="paragraph">
+  <w:style w:type="paragraph" w:styleId="Heading4">
     <w:name w:val="Heading 4"/>
     <w:basedOn w:val="Normal"/>
     <w:next w:val="BodyText"/>
@@ -1377,19 +1407,19 @@
     <w:pPr>
       <w:keepNext/>
       <w:keepLines/>
-      <w:spacing w:after="0" w:before="200"/>
+      <w:spacing w:before="200" w:after="0"/>
       <w:outlineLvl w:val="3"/>
     </w:pPr>
     <w:rPr>
-      <w:rFonts w:asciiTheme="majorHAnsi" w:cstheme="majorBidi" w:eastAsiaTheme="majorEastAsia" w:hAnsiTheme="majorHAnsi"/>
+      <w:rFonts w:asciiTheme="majorHAnsi" w:eastAsiaTheme="majorEastAsia" w:hAnsiTheme="majorHAnsi" w:cstheme="majorBidi"/>
       <w:i/>
       <w:bCs/>
-      <w:color w:themeColor="accent1" w:val="4F81BD"/>
+      <w:color w:val="4F81BD" w:themeColor="accent1"/>
       <w:sz w:val="24"/>
       <w:szCs w:val="24"/>
     </w:rPr>
   </w:style>
-  <w:style w:styleId="Heading5" w:type="paragraph">
+  <w:style w:type="paragraph" w:styleId="Heading5">
     <w:name w:val="Heading 5"/>
     <w:basedOn w:val="Normal"/>
     <w:next w:val="BodyText"/>
@@ -1399,18 +1429,18 @@
     <w:pPr>
       <w:keepNext/>
       <w:keepLines/>
-      <w:spacing w:after="0" w:before="200"/>
+      <w:spacing w:before="200" w:after="0"/>
       <w:outlineLvl w:val="4"/>
     </w:pPr>
     <w:rPr>
-      <w:rFonts w:asciiTheme="majorHAnsi" w:cstheme="majorBidi" w:eastAsiaTheme="majorEastAsia" w:hAnsiTheme="majorHAnsi"/>
+      <w:rFonts w:asciiTheme="majorHAnsi" w:eastAsiaTheme="majorEastAsia" w:hAnsiTheme="majorHAnsi" w:cstheme="majorBidi"/>
       <w:iCs/>
-      <w:color w:themeColor="accent1" w:val="4F81BD"/>
+      <w:color w:val="4F81BD" w:themeColor="accent1"/>
       <w:sz w:val="24"/>
       <w:szCs w:val="24"/>
     </w:rPr>
   </w:style>
-  <w:style w:styleId="Heading6" w:type="paragraph">
+  <w:style w:type="paragraph" w:styleId="Heading6">
     <w:name w:val="Heading 6"/>
     <w:basedOn w:val="Normal"/>
     <w:next w:val="BodyText"/>
@@ -1420,17 +1450,17 @@
     <w:pPr>
       <w:keepNext/>
       <w:keepLines/>
-      <w:spacing w:after="0" w:before="200"/>
+      <w:spacing w:before="200" w:after="0"/>
       <w:outlineLvl w:val="5"/>
     </w:pPr>
     <w:rPr>
-      <w:rFonts w:asciiTheme="majorHAnsi" w:cstheme="majorBidi" w:eastAsiaTheme="majorEastAsia" w:hAnsiTheme="majorHAnsi"/>
-      <w:color w:themeColor="accent1" w:val="4F81BD"/>
+      <w:rFonts w:asciiTheme="majorHAnsi" w:eastAsiaTheme="majorEastAsia" w:hAnsiTheme="majorHAnsi" w:cstheme="majorBidi"/>
+      <w:color w:val="4F81BD" w:themeColor="accent1"/>
       <w:sz w:val="24"/>
       <w:szCs w:val="24"/>
     </w:rPr>
   </w:style>
-  <w:style w:styleId="Heading7" w:type="paragraph">
+  <w:style w:type="paragraph" w:styleId="Heading7">
     <w:name w:val="Heading 7"/>
     <w:basedOn w:val="Normal"/>
     <w:next w:val="BodyText"/>
@@ -1440,17 +1470,17 @@
     <w:pPr>
       <w:keepNext/>
       <w:keepLines/>
-      <w:spacing w:after="0" w:before="200"/>
+      <w:spacing w:before="200" w:after="0"/>
       <w:outlineLvl w:val="6"/>
     </w:pPr>
     <w:rPr>
-      <w:rFonts w:asciiTheme="majorHAnsi" w:cstheme="majorBidi" w:eastAsiaTheme="majorEastAsia" w:hAnsiTheme="majorHAnsi"/>
-      <w:color w:themeColor="accent1" w:val="4F81BD"/>
+      <w:rFonts w:asciiTheme="majorHAnsi" w:eastAsiaTheme="majorEastAsia" w:hAnsiTheme="majorHAnsi" w:cstheme="majorBidi"/>
+      <w:color w:val="4F81BD" w:themeColor="accent1"/>
       <w:sz w:val="24"/>
       <w:szCs w:val="24"/>
     </w:rPr>
   </w:style>
-  <w:style w:styleId="Heading8" w:type="paragraph">
+  <w:style w:type="paragraph" w:styleId="Heading8">
     <w:name w:val="Heading 8"/>
     <w:basedOn w:val="Normal"/>
     <w:next w:val="BodyText"/>
@@ -1460,17 +1490,17 @@
     <w:pPr>
       <w:keepNext/>
       <w:keepLines/>
-      <w:spacing w:after="0" w:before="200"/>
+      <w:spacing w:before="200" w:after="0"/>
       <w:outlineLvl w:val="7"/>
     </w:pPr>
     <w:rPr>
-      <w:rFonts w:asciiTheme="majorHAnsi" w:cstheme="majorBidi" w:eastAsiaTheme="majorEastAsia" w:hAnsiTheme="majorHAnsi"/>
-      <w:color w:themeColor="accent1" w:val="4F81BD"/>
+      <w:rFonts w:asciiTheme="majorHAnsi" w:eastAsiaTheme="majorEastAsia" w:hAnsiTheme="majorHAnsi" w:cstheme="majorBidi"/>
+      <w:color w:val="4F81BD" w:themeColor="accent1"/>
       <w:sz w:val="24"/>
       <w:szCs w:val="24"/>
     </w:rPr>
   </w:style>
-  <w:style w:styleId="Heading9" w:type="paragraph">
+  <w:style w:type="paragraph" w:styleId="Heading9">
     <w:name w:val="Heading 9"/>
     <w:basedOn w:val="Normal"/>
     <w:next w:val="BodyText"/>
@@ -1480,17 +1510,17 @@
     <w:pPr>
       <w:keepNext/>
       <w:keepLines/>
-      <w:spacing w:after="0" w:before="200"/>
+      <w:spacing w:before="200" w:after="0"/>
       <w:outlineLvl w:val="8"/>
     </w:pPr>
     <w:rPr>
-      <w:rFonts w:asciiTheme="majorHAnsi" w:cstheme="majorBidi" w:eastAsiaTheme="majorEastAsia" w:hAnsiTheme="majorHAnsi"/>
-      <w:color w:themeColor="accent1" w:val="4F81BD"/>
+      <w:rFonts w:asciiTheme="majorHAnsi" w:eastAsiaTheme="majorEastAsia" w:hAnsiTheme="majorHAnsi" w:cstheme="majorBidi"/>
+      <w:color w:val="4F81BD" w:themeColor="accent1"/>
       <w:sz w:val="24"/>
       <w:szCs w:val="24"/>
     </w:rPr>
   </w:style>
-  <w:style w:styleId="BlockText" w:type="paragraph">
+  <w:style w:type="paragraph" w:styleId="BlockText">
     <w:name w:val="Block Text"/>
     <w:basedOn w:val="BodyText"/>
     <w:next w:val="BodyText"/>
@@ -1498,11 +1528,11 @@
     <w:unhideWhenUsed/>
     <w:qFormat/>
     <w:pPr>
-      <w:spacing w:after="100" w:before="100"/>
+      <w:spacing w:before="100" w:after="100"/>
       <w:ind w:firstLine="0" w:left="480" w:right="480"/>
     </w:pPr>
   </w:style>
-  <w:style w:styleId="FootnoteText" w:type="paragraph">
+  <w:style w:type="paragraph" w:styleId="FootnoteText">
     <w:name w:val="Footnote Text"/>
     <w:basedOn w:val="Normal"/>
     <w:next w:val="FootnoteText"/>
@@ -1510,43 +1540,28 @@
     <w:unhideWhenUsed/>
     <w:qFormat/>
   </w:style>
-  <w:style w:default="1" w:styleId="DefaultParagraphFont" w:type="character">
+  <w:style w:type="character" w:default="1" w:styleId="DefaultParagraphFont">
     <w:name w:val="Default Paragraph Font"/>
     <w:semiHidden/>
     <w:unhideWhenUsed/>
   </w:style>
-  <w:style w:default="1" w:styleId="Table" w:type="table">
+  <w:style w:type="table" w:default="1" w:styleId="Table">
     <w:name w:val="Table"/>
     <w:basedOn w:val="TableNormal"/>
     <w:semiHidden/>
     <w:unhideWhenUsed/>
     <w:qFormat/>
     <w:tblPr>
-      <w:tblInd w:type="dxa" w:w="0"/>
+      <w:tblInd w:w="0" w:type="dxa"/>
       <w:tblCellMar>
-        <w:top w:type="dxa" w:w="0"/>
-        <w:left w:type="dxa" w:w="108"/>
-        <w:bottom w:type="dxa" w:w="0"/>
-        <w:right w:type="dxa" w:w="108"/>
+        <w:top w:w="0" w:type="dxa"/>
+        <w:left w:w="108" w:type="dxa"/>
+        <w:bottom w:w="0" w:type="dxa"/>
+        <w:right w:w="108" w:type="dxa"/>
       </w:tblCellMar>
     </w:tblPr>
-    <w:tblStylePr w:type="firstRow">
-      <w:tblPr>
-        <w:jc w:val="left"/>
-        <w:tblInd w:type="dxa" w:w="0"/>
-      </w:tblPr>
-      <w:trPr>
-        <w:jc w:val="left"/>
-      </w:trPr>
-      <w:tcPr>
-        <w:vAlign w:val="bottom"/>
-        <w:tcBorders>
-          <w:bottom w:val="single"/>
-        </w:tcBorders>
-      </w:tcPr>
-    </w:tblStylePr>
-  </w:style>
-  <w:style w:customStyle="1" w:styleId="DefinitionTerm" w:type="paragraph">
+  </w:style>
+  <w:style w:type="paragraph" w:customStyle="1" w:styleId="DefinitionTerm">
     <w:name w:val="Definition Term"/>
     <w:basedOn w:val="Normal"/>
     <w:next w:val="Definition"/>
@@ -1559,49 +1574,49 @@
       <w:b/>
     </w:rPr>
   </w:style>
-  <w:style w:customStyle="1" w:styleId="Definition" w:type="paragraph">
+  <w:style w:type="paragraph" w:customStyle="1" w:styleId="Definition">
     <w:name w:val="Definition"/>
     <w:basedOn w:val="Normal"/>
   </w:style>
-  <w:style w:styleId="Caption" w:type="paragraph">
+  <w:style w:type="paragraph" w:styleId="Caption">
     <w:name w:val="Caption"/>
     <w:basedOn w:val="Normal"/>
     <w:link w:val="BodyTextChar"/>
     <w:pPr>
-      <w:spacing w:after="120" w:before="0"/>
+      <w:spacing w:before="0" w:after="120"/>
     </w:pPr>
     <w:rPr>
       <w:i/>
     </w:rPr>
   </w:style>
-  <w:style w:customStyle="1" w:styleId="TableCaption" w:type="paragraph">
+  <w:style w:type="paragraph" w:customStyle="1" w:styleId="TableCaption">
     <w:name w:val="Table Caption"/>
     <w:basedOn w:val="Caption"/>
     <w:pPr>
       <w:keepNext/>
     </w:pPr>
   </w:style>
-  <w:style w:customStyle="1" w:styleId="ImageCaption" w:type="paragraph">
+  <w:style w:type="paragraph" w:customStyle="1" w:styleId="ImageCaption">
     <w:name w:val="Image Caption"/>
     <w:basedOn w:val="Caption"/>
   </w:style>
-  <w:style w:customStyle="1" w:styleId="Figure" w:type="paragraph">
+  <w:style w:type="paragraph" w:customStyle="1" w:styleId="Figure">
     <w:name w:val="Figure"/>
     <w:basedOn w:val="Normal"/>
   </w:style>
-  <w:style w:customStyle="1" w:styleId="CaptionedFigure" w:type="paragraph">
+  <w:style w:type="paragraph" w:customStyle="1" w:styleId="CaptionedFigure">
     <w:name w:val="Captioned Figure"/>
     <w:basedOn w:val="Figure"/>
     <w:pPr>
       <w:keepNext/>
     </w:pPr>
   </w:style>
-  <w:style w:customStyle="1" w:styleId="BodyTextChar" w:type="character">
+  <w:style w:type="character" w:customStyle="1" w:styleId="BodyTextChar">
     <w:name w:val="Body Text Char"/>
     <w:basedOn w:val="DefaultParagraphFont"/>
     <w:link w:val="BodyText"/>
   </w:style>
-  <w:style w:customStyle="1" w:styleId="VerbatimChar" w:type="character">
+  <w:style w:type="character" w:customStyle="1" w:styleId="VerbatimChar">
     <w:name w:val="Verbatim Char"/>
     <w:basedOn w:val="BodyTextChar"/>
     <w:rPr>
@@ -1609,25 +1624,21 @@
       <w:sz w:val="22"/>
     </w:rPr>
   </w:style>
-  <w:style w:customStyle="1" w:styleId="SectionNumber" w:type="character">
-    <w:name w:val="Section Number"/>
-    <w:basedOn w:val="BodyTextChar"/>
-  </w:style>
-  <w:style w:styleId="FootnoteReference" w:type="character">
+  <w:style w:type="character" w:styleId="FootnoteReference">
     <w:name w:val="Footnote Reference"/>
     <w:basedOn w:val="BodyTextChar"/>
     <w:rPr>
       <w:vertAlign w:val="superscript"/>
     </w:rPr>
   </w:style>
-  <w:style w:styleId="Hyperlink" w:type="character">
+  <w:style w:type="character" w:styleId="Hyperlink">
     <w:name w:val="Hyperlink"/>
     <w:basedOn w:val="BodyTextChar"/>
     <w:rPr>
-      <w:color w:themeColor="accent1" w:val="4F81BD"/>
-    </w:rPr>
-  </w:style>
-  <w:style w:styleId="TOCHeading" w:type="paragraph">
+      <w:color w:val="4F81BD" w:themeColor="accent1"/>
+    </w:rPr>
+  </w:style>
+  <w:style w:type="paragraph" w:styleId="TOCHeading">
     <w:name w:val="TOC Heading"/>
     <w:basedOn w:val="Heading1"/>
     <w:next w:val="BodyText"/>
@@ -1639,10 +1650,10 @@
       <w:outlineLvl w:val="9"/>
     </w:pPr>
     <w:rPr>
-      <w:rFonts w:asciiTheme="majorHAnsi" w:cstheme="majorBidi" w:eastAsiaTheme="majorEastAsia" w:hAnsiTheme="majorHAnsi"/>
+      <w:rFonts w:asciiTheme="majorHAnsi" w:eastAsiaTheme="majorEastAsia" w:hAnsiTheme="majorHAnsi" w:cstheme="majorBidi"/>
       <w:b w:val="0"/>
       <w:bCs w:val="0"/>
-      <w:color w:themeColor="accent1" w:themeShade="BF" w:val="365F91"/>
+      <w:color w:val="365F91" w:themeColor="accent1" w:themeShade="BF"/>
     </w:rPr>
   </w:style>
   <w:style w:type="paragraph" w:customStyle="1" w:styleId="SourceCode">
@@ -1734,10 +1745,7 @@
   <w:style w:type="character" w:customStyle="1" w:styleId="ImportTok">
     <w:name w:val="ImportTok"/>
     <w:basedOn w:val="VerbatimChar"/>
-    <w:rPr>
-      <w:color w:val="008000"/>
-      <w:b/>
-    </w:rPr>
+    <w:rPr/>
   </w:style>
   <w:style w:type="character" w:customStyle="1" w:styleId="CommentTok">
     <w:name w:val="CommentTok"/>
@@ -1812,9 +1820,7 @@
   <w:style w:type="character" w:customStyle="1" w:styleId="BuiltInTok">
     <w:name w:val="BuiltInTok"/>
     <w:basedOn w:val="VerbatimChar"/>
-    <w:rPr>
-      <w:color w:val="008000"/>
-    </w:rPr>
+    <w:rPr/>
   </w:style>
   <w:style w:type="character" w:customStyle="1" w:styleId="ExtensionTok">
     <w:name w:val="ExtensionTok"/>

</xml_diff>